<commit_message>
Added architecture notes to L1 report
</commit_message>
<xml_diff>
--- a/Docs/DV1435 HighLevel Design.docx
+++ b/Docs/DV1435 HighLevel Design.docx
@@ -6,41 +6,40 @@
       <w:pPr>
         <w:pStyle w:val="Title"/>
         <w:jc w:val="center"/>
-      </w:pPr>
-      <w:r>
-        <w:t xml:space="preserve">DV1435 </w:t>
-      </w:r>
-      <w:proofErr w:type="spellStart"/>
-      <w:r>
-        <w:t>High-Level</w:t>
-      </w:r>
-      <w:proofErr w:type="spellEnd"/>
-      <w:r>
-        <w:t xml:space="preserve"> Design</w:t>
-      </w:r>
-    </w:p>
-    <w:p/>
-    <w:p/>
-    <w:p/>
-    <w:p/>
-    <w:p/>
-    <w:p/>
-    <w:p/>
-    <w:p/>
-    <w:p/>
+        <w:rPr>
+          <w:lang w:val="en-US"/>
+        </w:rPr>
+      </w:pPr>
+      <w:r>
+        <w:rPr>
+          <w:lang w:val="en-US"/>
+        </w:rPr>
+        <w:t>DV1435 High-Level Design</w:t>
+      </w:r>
+    </w:p>
     <w:p>
       <w:pPr>
         <w:pStyle w:val="Subtitle"/>
         <w:jc w:val="center"/>
       </w:pPr>
       <w:r>
-        <w:t xml:space="preserve">Thomas Sievert, Martin Säll, Fredrik Johannesson, Kim Restad &amp; Lars </w:t>
-      </w:r>
-      <w:proofErr w:type="spellStart"/>
-      <w:r>
-        <w:t>Woxberg</w:t>
-      </w:r>
-      <w:proofErr w:type="spellEnd"/>
+        <w:t>Thomas Sievert, Martin Säll</w:t>
+      </w:r>
+      <w:r>
+        <w:t>,</w:t>
+      </w:r>
+      <w:r>
+        <w:t xml:space="preserve"> </w:t>
+      </w:r>
+      <w:r>
+        <w:t>Lars Woxberg ,</w:t>
+      </w:r>
+      <w:r>
+        <w:t xml:space="preserve">Kim Restad &amp; </w:t>
+      </w:r>
+      <w:r>
+        <w:t>Fredrik Johannesson</w:t>
+      </w:r>
     </w:p>
     <w:p>
       <w:pPr>
@@ -77,33 +76,11 @@
           <w:lang w:val="en-US"/>
         </w:rPr>
       </w:pPr>
-      <w:proofErr w:type="spellStart"/>
-      <w:r>
-        <w:rPr>
-          <w:lang w:val="en-US"/>
-        </w:rPr>
-        <w:t>Pacman</w:t>
-      </w:r>
-      <w:proofErr w:type="spellEnd"/>
-      <w:r>
-        <w:rPr>
-          <w:lang w:val="en-US"/>
-        </w:rPr>
-        <w:t xml:space="preserve">::Reloaded is a 3D rendition of the timeless classic </w:t>
-      </w:r>
-      <w:proofErr w:type="spellStart"/>
-      <w:r>
-        <w:rPr>
-          <w:lang w:val="en-US"/>
-        </w:rPr>
-        <w:t>Pacman</w:t>
-      </w:r>
-      <w:proofErr w:type="spellEnd"/>
-      <w:r>
-        <w:rPr>
-          <w:lang w:val="en-US"/>
-        </w:rPr>
-        <w:t xml:space="preserve">. </w:t>
+      <w:r>
+        <w:rPr>
+          <w:lang w:val="en-US"/>
+        </w:rPr>
+        <w:t xml:space="preserve">Pacman::Reloaded is a 3D rendition of the timeless classic Pacman. </w:t>
       </w:r>
     </w:p>
     <w:p>
@@ -128,21 +105,7 @@
         <w:rPr>
           <w:lang w:val="en-US"/>
         </w:rPr>
-        <w:t xml:space="preserve"> options: Play the game, view the </w:t>
-      </w:r>
-      <w:proofErr w:type="spellStart"/>
-      <w:r>
-        <w:rPr>
-          <w:lang w:val="en-US"/>
-        </w:rPr>
-        <w:t>highscore</w:t>
-      </w:r>
-      <w:proofErr w:type="spellEnd"/>
-      <w:r>
-        <w:rPr>
-          <w:lang w:val="en-US"/>
-        </w:rPr>
-        <w:t xml:space="preserve">, </w:t>
+        <w:t xml:space="preserve"> options: Play the game, view the highscore, </w:t>
       </w:r>
       <w:r>
         <w:rPr>
@@ -154,55 +117,13 @@
         <w:rPr>
           <w:lang w:val="en-US"/>
         </w:rPr>
-        <w:t xml:space="preserve">and quit the game. The game has a set number of stages for </w:t>
-      </w:r>
-      <w:proofErr w:type="spellStart"/>
-      <w:r>
-        <w:rPr>
-          <w:lang w:val="en-US"/>
-        </w:rPr>
-        <w:t>Pacman</w:t>
-      </w:r>
-      <w:proofErr w:type="spellEnd"/>
-      <w:r>
-        <w:rPr>
-          <w:lang w:val="en-US"/>
-        </w:rPr>
-        <w:t xml:space="preserve"> to go through</w:t>
-      </w:r>
-      <w:r>
-        <w:rPr>
-          <w:lang w:val="en-US"/>
-        </w:rPr>
-        <w:t xml:space="preserve">. When he has finished them all, he is sent back to the first stage, on a slightly harder difficulty. Thus, the game goes on indefinitely, or until </w:t>
-      </w:r>
-      <w:proofErr w:type="spellStart"/>
-      <w:r>
-        <w:rPr>
-          <w:lang w:val="en-US"/>
-        </w:rPr>
-        <w:t>Pacman</w:t>
-      </w:r>
-      <w:proofErr w:type="spellEnd"/>
-      <w:r>
-        <w:rPr>
-          <w:lang w:val="en-US"/>
-        </w:rPr>
-        <w:t xml:space="preserve"> dies. When the game is over, the player might be registered to the </w:t>
-      </w:r>
-      <w:proofErr w:type="spellStart"/>
-      <w:r>
-        <w:rPr>
-          <w:lang w:val="en-US"/>
-        </w:rPr>
-        <w:t>highscore</w:t>
-      </w:r>
-      <w:proofErr w:type="spellEnd"/>
-      <w:r>
-        <w:rPr>
-          <w:lang w:val="en-US"/>
-        </w:rPr>
-        <w:t xml:space="preserve"> list.</w:t>
+        <w:t>and quit the game. The game has a set number of stages for Pacman to go through</w:t>
+      </w:r>
+      <w:r>
+        <w:rPr>
+          <w:lang w:val="en-US"/>
+        </w:rPr>
+        <w:t>. When he has finished them all, he is sent back to the first stage, on a slightly harder difficulty. Thus, the game goes on indefinitely, or until Pacman dies. When the game is over, the player might be registered to the highscore list.</w:t>
       </w:r>
       <w:r>
         <w:rPr>
@@ -231,6 +152,83 @@
           <w:lang w:val="en-US"/>
         </w:rPr>
       </w:pPr>
+      <w:r>
+        <w:rPr>
+          <w:noProof/>
+          <w:lang w:eastAsia="sv-SE"/>
+        </w:rPr>
+        <w:drawing>
+          <wp:inline distT="0" distB="0" distL="0" distR="0">
+            <wp:extent cx="6238875" cy="4924425"/>
+            <wp:effectExtent l="19050" t="0" r="9525" b="0"/>
+            <wp:docPr id="1" name="Picture 1" descr="C:\Temp\thsi08\Pacman\Docs\Conceptual view.png"/>
+            <wp:cNvGraphicFramePr>
+              <a:graphicFrameLocks xmlns:a="http://schemas.openxmlformats.org/drawingml/2006/main" noChangeAspect="1"/>
+            </wp:cNvGraphicFramePr>
+            <a:graphic xmlns:a="http://schemas.openxmlformats.org/drawingml/2006/main">
+              <a:graphicData uri="http://schemas.openxmlformats.org/drawingml/2006/picture">
+                <pic:pic xmlns:pic="http://schemas.openxmlformats.org/drawingml/2006/picture">
+                  <pic:nvPicPr>
+                    <pic:cNvPr id="0" name="Picture 1" descr="C:\Temp\thsi08\Pacman\Docs\Conceptual view.png"/>
+                    <pic:cNvPicPr>
+                      <a:picLocks noChangeAspect="1" noChangeArrowheads="1"/>
+                    </pic:cNvPicPr>
+                  </pic:nvPicPr>
+                  <pic:blipFill>
+                    <a:blip r:embed="rId4"/>
+                    <a:srcRect/>
+                    <a:stretch>
+                      <a:fillRect/>
+                    </a:stretch>
+                  </pic:blipFill>
+                  <pic:spPr bwMode="auto">
+                    <a:xfrm>
+                      <a:off x="0" y="0"/>
+                      <a:ext cx="6238875" cy="4924425"/>
+                    </a:xfrm>
+                    <a:prstGeom prst="rect">
+                      <a:avLst/>
+                    </a:prstGeom>
+                    <a:noFill/>
+                    <a:ln w="9525">
+                      <a:noFill/>
+                      <a:miter lim="800000"/>
+                      <a:headEnd/>
+                      <a:tailEnd/>
+                    </a:ln>
+                  </pic:spPr>
+                </pic:pic>
+              </a:graphicData>
+            </a:graphic>
+          </wp:inline>
+        </w:drawing>
+      </w:r>
+    </w:p>
+    <w:p>
+      <w:pPr>
+        <w:rPr>
+          <w:lang w:val="en-US"/>
+        </w:rPr>
+      </w:pPr>
+      <w:r>
+        <w:rPr>
+          <w:lang w:val="en-US"/>
+        </w:rPr>
+        <w:t>The system will contain three distinct packages: Model, View and Controller.</w:t>
+      </w:r>
+    </w:p>
+    <w:p>
+      <w:pPr>
+        <w:rPr>
+          <w:lang w:val="en-US"/>
+        </w:rPr>
+      </w:pPr>
+      <w:r>
+        <w:rPr>
+          <w:lang w:val="en-US"/>
+        </w:rPr>
+        <w:t>Input is collected from the keyboard and sent to the Controller package. The Controller translates the input to user commands and passes them on to the Model package. The game logic is inside the Model package, and is updated according to the user commands. Further data is sent to the View package, to render Pacman in our 3D environment. This structure is our basic game loop.</w:t>
+      </w:r>
     </w:p>
     <w:p>
       <w:pPr>
@@ -561,6 +559,36 @@
       <w:szCs w:val="28"/>
     </w:rPr>
   </w:style>
+  <w:style w:type="paragraph" w:styleId="BalloonText">
+    <w:name w:val="Balloon Text"/>
+    <w:basedOn w:val="Normal"/>
+    <w:link w:val="BalloonTextChar"/>
+    <w:uiPriority w:val="99"/>
+    <w:semiHidden/>
+    <w:unhideWhenUsed/>
+    <w:rsid w:val="000A08DA"/>
+    <w:pPr>
+      <w:spacing w:after="0" w:line="240" w:lineRule="auto"/>
+    </w:pPr>
+    <w:rPr>
+      <w:rFonts w:ascii="Tahoma" w:hAnsi="Tahoma" w:cs="Tahoma"/>
+      <w:sz w:val="16"/>
+      <w:szCs w:val="16"/>
+    </w:rPr>
+  </w:style>
+  <w:style w:type="character" w:customStyle="1" w:styleId="BalloonTextChar">
+    <w:name w:val="Balloon Text Char"/>
+    <w:basedOn w:val="DefaultParagraphFont"/>
+    <w:link w:val="BalloonText"/>
+    <w:uiPriority w:val="99"/>
+    <w:semiHidden/>
+    <w:rsid w:val="000A08DA"/>
+    <w:rPr>
+      <w:rFonts w:ascii="Tahoma" w:hAnsi="Tahoma" w:cs="Tahoma"/>
+      <w:sz w:val="16"/>
+      <w:szCs w:val="16"/>
+    </w:rPr>
+  </w:style>
 </w:styles>
 </file>
 

</xml_diff>

<commit_message>
Added picture to front page of L1 report
</commit_message>
<xml_diff>
--- a/Docs/DV1435 HighLevel Design.docx
+++ b/Docs/DV1435 HighLevel Design.docx
@@ -21,25 +21,92 @@
       <w:pPr>
         <w:pStyle w:val="Subtitle"/>
         <w:jc w:val="center"/>
-      </w:pPr>
-      <w:r>
-        <w:t>Thomas Sievert, Martin Säll</w:t>
-      </w:r>
-      <w:r>
-        <w:t>,</w:t>
-      </w:r>
-      <w:r>
-        <w:t xml:space="preserve"> </w:t>
-      </w:r>
-      <w:r>
-        <w:t>Lars Woxberg ,</w:t>
-      </w:r>
-      <w:r>
-        <w:t xml:space="preserve">Kim Restad &amp; </w:t>
-      </w:r>
-      <w:r>
-        <w:t>Fredrik Johannesson</w:t>
-      </w:r>
+        <w:rPr>
+          <w:lang w:val="en-US"/>
+        </w:rPr>
+      </w:pPr>
+      <w:r>
+        <w:rPr>
+          <w:lang w:val="en-US"/>
+        </w:rPr>
+        <w:t xml:space="preserve">Thomas </w:t>
+      </w:r>
+      <w:proofErr w:type="spellStart"/>
+      <w:r>
+        <w:rPr>
+          <w:lang w:val="en-US"/>
+        </w:rPr>
+        <w:t>Sievert</w:t>
+      </w:r>
+      <w:proofErr w:type="spellEnd"/>
+      <w:r>
+        <w:rPr>
+          <w:lang w:val="en-US"/>
+        </w:rPr>
+        <w:t xml:space="preserve">, Martin </w:t>
+      </w:r>
+      <w:proofErr w:type="spellStart"/>
+      <w:r>
+        <w:rPr>
+          <w:lang w:val="en-US"/>
+        </w:rPr>
+        <w:t>Säll</w:t>
+      </w:r>
+      <w:proofErr w:type="spellEnd"/>
+      <w:r>
+        <w:rPr>
+          <w:lang w:val="en-US"/>
+        </w:rPr>
+        <w:t xml:space="preserve">, Lars </w:t>
+      </w:r>
+      <w:proofErr w:type="spellStart"/>
+      <w:r>
+        <w:rPr>
+          <w:lang w:val="en-US"/>
+        </w:rPr>
+        <w:t>Woxberg</w:t>
+      </w:r>
+      <w:proofErr w:type="spellEnd"/>
+      <w:r>
+        <w:rPr>
+          <w:lang w:val="en-US"/>
+        </w:rPr>
+        <w:t xml:space="preserve"> ,</w:t>
+      </w:r>
+      <w:r>
+        <w:rPr>
+          <w:lang w:val="en-US"/>
+        </w:rPr>
+        <w:t xml:space="preserve">Kim </w:t>
+      </w:r>
+      <w:proofErr w:type="spellStart"/>
+      <w:r>
+        <w:rPr>
+          <w:lang w:val="en-US"/>
+        </w:rPr>
+        <w:t>Restad</w:t>
+      </w:r>
+      <w:proofErr w:type="spellEnd"/>
+      <w:r>
+        <w:rPr>
+          <w:lang w:val="en-US"/>
+        </w:rPr>
+        <w:t xml:space="preserve"> &amp; </w:t>
+      </w:r>
+      <w:r>
+        <w:rPr>
+          <w:lang w:val="en-US"/>
+        </w:rPr>
+        <w:t xml:space="preserve">Fredrik </w:t>
+      </w:r>
+      <w:proofErr w:type="spellStart"/>
+      <w:r>
+        <w:rPr>
+          <w:lang w:val="en-US"/>
+        </w:rPr>
+        <w:t>Johannesson</w:t>
+      </w:r>
+      <w:proofErr w:type="spellEnd"/>
     </w:p>
     <w:p>
       <w:pPr>
@@ -49,9 +116,54 @@
           <w:spacing w:val="15"/>
           <w:sz w:val="24"/>
           <w:szCs w:val="24"/>
-        </w:rPr>
-      </w:pPr>
-      <w:r>
+          <w:lang w:val="en-US"/>
+        </w:rPr>
+      </w:pPr>
+      <w:r>
+        <w:rPr>
+          <w:noProof/>
+          <w:lang w:eastAsia="sv-SE"/>
+        </w:rPr>
+        <w:pict>
+          <v:oval id="_x0000_s1030" style="position:absolute;margin-left:280.15pt;margin-top:271pt;width:28.5pt;height:30.75pt;z-index:251660288" fillcolor="black [3200]" strokecolor="#f2f2f2 [3041]" strokeweight="3pt">
+            <v:shadow on="t" type="perspective" color="#7f7f7f [1601]" opacity=".5" offset="1pt" offset2="-1pt"/>
+          </v:oval>
+        </w:pict>
+      </w:r>
+      <w:r>
+        <w:rPr>
+          <w:noProof/>
+          <w:lang w:eastAsia="sv-SE"/>
+        </w:rPr>
+        <w:pict>
+          <v:shapetype id="_x0000_t5" coordsize="21600,21600" o:spt="5" adj="10800" path="m@0,l,21600r21600,xe">
+            <v:stroke joinstyle="miter"/>
+            <v:formulas>
+              <v:f eqn="val #0"/>
+              <v:f eqn="prod #0 1 2"/>
+              <v:f eqn="sum @1 10800 0"/>
+            </v:formulas>
+            <v:path gradientshapeok="t" o:connecttype="custom" o:connectlocs="@0,0;@1,10800;0,21600;10800,21600;21600,21600;@2,10800" textboxrect="0,10800,10800,18000;5400,10800,16200,18000;10800,10800,21600,18000;0,7200,7200,21600;7200,7200,14400,21600;14400,7200,21600,21600"/>
+            <v:handles>
+              <v:h position="#0,topLeft" xrange="0,21600"/>
+            </v:handles>
+          </v:shapetype>
+          <v:shape id="_x0000_s1029" type="#_x0000_t5" style="position:absolute;margin-left:261.8pt;margin-top:292pt;width:126pt;height:198.75pt;rotation:270;z-index:251659264" strokecolor="white [3212]"/>
+        </w:pict>
+      </w:r>
+      <w:r>
+        <w:rPr>
+          <w:noProof/>
+          <w:lang w:eastAsia="sv-SE"/>
+        </w:rPr>
+        <w:pict>
+          <v:oval id="_x0000_s1026" style="position:absolute;margin-left:58.9pt;margin-top:212.5pt;width:357.75pt;height:357.75pt;z-index:251658240" fillcolor="yellow"/>
+        </w:pict>
+      </w:r>
+      <w:r>
+        <w:rPr>
+          <w:lang w:val="en-US"/>
+        </w:rPr>
         <w:br w:type="page"/>
       </w:r>
     </w:p>
@@ -76,11 +188,33 @@
           <w:lang w:val="en-US"/>
         </w:rPr>
       </w:pPr>
-      <w:r>
-        <w:rPr>
-          <w:lang w:val="en-US"/>
-        </w:rPr>
-        <w:t xml:space="preserve">Pacman::Reloaded is a 3D rendition of the timeless classic Pacman. </w:t>
+      <w:proofErr w:type="spellStart"/>
+      <w:r>
+        <w:rPr>
+          <w:lang w:val="en-US"/>
+        </w:rPr>
+        <w:t>Pacman</w:t>
+      </w:r>
+      <w:proofErr w:type="spellEnd"/>
+      <w:r>
+        <w:rPr>
+          <w:lang w:val="en-US"/>
+        </w:rPr>
+        <w:t xml:space="preserve">::Reloaded is a 3D rendition of the timeless classic </w:t>
+      </w:r>
+      <w:proofErr w:type="spellStart"/>
+      <w:r>
+        <w:rPr>
+          <w:lang w:val="en-US"/>
+        </w:rPr>
+        <w:t>Pacman</w:t>
+      </w:r>
+      <w:proofErr w:type="spellEnd"/>
+      <w:r>
+        <w:rPr>
+          <w:lang w:val="en-US"/>
+        </w:rPr>
+        <w:t xml:space="preserve">. </w:t>
       </w:r>
     </w:p>
     <w:p>
@@ -105,7 +239,21 @@
         <w:rPr>
           <w:lang w:val="en-US"/>
         </w:rPr>
-        <w:t xml:space="preserve"> options: Play the game, view the highscore, </w:t>
+        <w:t xml:space="preserve"> options: Play the game, view the </w:t>
+      </w:r>
+      <w:proofErr w:type="spellStart"/>
+      <w:r>
+        <w:rPr>
+          <w:lang w:val="en-US"/>
+        </w:rPr>
+        <w:t>highscore</w:t>
+      </w:r>
+      <w:proofErr w:type="spellEnd"/>
+      <w:r>
+        <w:rPr>
+          <w:lang w:val="en-US"/>
+        </w:rPr>
+        <w:t xml:space="preserve">, </w:t>
       </w:r>
       <w:r>
         <w:rPr>
@@ -117,13 +265,55 @@
         <w:rPr>
           <w:lang w:val="en-US"/>
         </w:rPr>
-        <w:t>and quit the game. The game has a set number of stages for Pacman to go through</w:t>
-      </w:r>
-      <w:r>
-        <w:rPr>
-          <w:lang w:val="en-US"/>
-        </w:rPr>
-        <w:t>. When he has finished them all, he is sent back to the first stage, on a slightly harder difficulty. Thus, the game goes on indefinitely, or until Pacman dies. When the game is over, the player might be registered to the highscore list.</w:t>
+        <w:t xml:space="preserve">and quit the game. The game has a set number of stages for </w:t>
+      </w:r>
+      <w:proofErr w:type="spellStart"/>
+      <w:r>
+        <w:rPr>
+          <w:lang w:val="en-US"/>
+        </w:rPr>
+        <w:t>Pacman</w:t>
+      </w:r>
+      <w:proofErr w:type="spellEnd"/>
+      <w:r>
+        <w:rPr>
+          <w:lang w:val="en-US"/>
+        </w:rPr>
+        <w:t xml:space="preserve"> to go through</w:t>
+      </w:r>
+      <w:r>
+        <w:rPr>
+          <w:lang w:val="en-US"/>
+        </w:rPr>
+        <w:t xml:space="preserve">. When he has finished them all, he is sent back to the first stage, on a slightly harder difficulty. Thus, the game goes on indefinitely, or until </w:t>
+      </w:r>
+      <w:proofErr w:type="spellStart"/>
+      <w:r>
+        <w:rPr>
+          <w:lang w:val="en-US"/>
+        </w:rPr>
+        <w:t>Pacman</w:t>
+      </w:r>
+      <w:proofErr w:type="spellEnd"/>
+      <w:r>
+        <w:rPr>
+          <w:lang w:val="en-US"/>
+        </w:rPr>
+        <w:t xml:space="preserve"> dies. When the game is over, the player might be registered to the </w:t>
+      </w:r>
+      <w:proofErr w:type="spellStart"/>
+      <w:r>
+        <w:rPr>
+          <w:lang w:val="en-US"/>
+        </w:rPr>
+        <w:t>highscore</w:t>
+      </w:r>
+      <w:proofErr w:type="spellEnd"/>
+      <w:r>
+        <w:rPr>
+          <w:lang w:val="en-US"/>
+        </w:rPr>
+        <w:t xml:space="preserve"> list.</w:t>
       </w:r>
       <w:r>
         <w:rPr>
@@ -227,7 +417,34 @@
         <w:rPr>
           <w:lang w:val="en-US"/>
         </w:rPr>
-        <w:t>Input is collected from the keyboard and sent to the Controller package. The Controller translates the input to user commands and passes them on to the Model package. The game logic is inside the Model package, and is updated according to the user commands. Further data is sent to the View package, to render Pacman in our 3D environment. This structure is our basic game loop.</w:t>
+        <w:t xml:space="preserve">Input is collected from the keyboard and sent to the Controller package. The Controller translates the input to user commands and passes them on to the Model package. The game logic is inside the Model package, and is updated according to the user commands. Further data is sent to the View package, to render </w:t>
+      </w:r>
+      <w:proofErr w:type="spellStart"/>
+      <w:r>
+        <w:rPr>
+          <w:lang w:val="en-US"/>
+        </w:rPr>
+        <w:t>Pacman</w:t>
+      </w:r>
+      <w:proofErr w:type="spellEnd"/>
+      <w:r>
+        <w:rPr>
+          <w:lang w:val="en-US"/>
+        </w:rPr>
+        <w:t xml:space="preserve"> in our 3D environment. This structure is our basic game loop.</w:t>
+      </w:r>
+    </w:p>
+    <w:p>
+      <w:pPr>
+        <w:rPr>
+          <w:lang w:val="en-US"/>
+        </w:rPr>
+      </w:pPr>
+      <w:r>
+        <w:rPr>
+          <w:lang w:val="en-US"/>
+        </w:rPr>
+        <w:br w:type="page"/>
       </w:r>
     </w:p>
     <w:p>
@@ -241,8 +458,16 @@
         <w:rPr>
           <w:lang w:val="en-US"/>
         </w:rPr>
+        <w:lastRenderedPageBreak/>
         <w:t>Work breakdown structure</w:t>
       </w:r>
+    </w:p>
+    <w:p>
+      <w:pPr>
+        <w:rPr>
+          <w:lang w:val="en-US"/>
+        </w:rPr>
+      </w:pPr>
     </w:p>
     <w:sectPr>
       <w:pgSz w:w="11906" w:h="16838"/>

</xml_diff>

<commit_message>
Filled out Work Breakdown Structure paragraph in L1 report
</commit_message>
<xml_diff>
--- a/Docs/DV1435 HighLevel Design.docx
+++ b/Docs/DV1435 HighLevel Design.docx
@@ -125,39 +125,25 @@
           <w:lang w:eastAsia="sv-SE"/>
         </w:rPr>
         <w:pict>
-          <v:oval id="_x0000_s1030" style="position:absolute;margin-left:280.15pt;margin-top:271pt;width:28.5pt;height:30.75pt;z-index:251660288" fillcolor="black [3200]" strokecolor="#f2f2f2 [3041]" strokeweight="3pt">
-            <v:shadow on="t" type="perspective" color="#7f7f7f [1601]" opacity=".5" offset="1pt" offset2="-1pt"/>
-          </v:oval>
-        </w:pict>
-      </w:r>
-      <w:r>
-        <w:rPr>
-          <w:noProof/>
-          <w:lang w:eastAsia="sv-SE"/>
-        </w:rPr>
-        <w:pict>
-          <v:shapetype id="_x0000_t5" coordsize="21600,21600" o:spt="5" adj="10800" path="m@0,l,21600r21600,xe">
-            <v:stroke joinstyle="miter"/>
-            <v:formulas>
-              <v:f eqn="val #0"/>
-              <v:f eqn="prod #0 1 2"/>
-              <v:f eqn="sum @1 10800 0"/>
-            </v:formulas>
-            <v:path gradientshapeok="t" o:connecttype="custom" o:connectlocs="@0,0;@1,10800;0,21600;10800,21600;21600,21600;@2,10800" textboxrect="0,10800,10800,18000;5400,10800,16200,18000;10800,10800,21600,18000;0,7200,7200,21600;7200,7200,14400,21600;14400,7200,21600,21600"/>
-            <v:handles>
-              <v:h position="#0,topLeft" xrange="0,21600"/>
-            </v:handles>
-          </v:shapetype>
-          <v:shape id="_x0000_s1029" type="#_x0000_t5" style="position:absolute;margin-left:261.8pt;margin-top:292pt;width:126pt;height:198.75pt;rotation:270;z-index:251659264" strokecolor="white [3212]"/>
-        </w:pict>
-      </w:r>
-      <w:r>
-        <w:rPr>
-          <w:noProof/>
-          <w:lang w:eastAsia="sv-SE"/>
-        </w:rPr>
-        <w:pict>
-          <v:oval id="_x0000_s1026" style="position:absolute;margin-left:58.9pt;margin-top:212.5pt;width:357.75pt;height:357.75pt;z-index:251658240" fillcolor="yellow"/>
+          <v:group id="_x0000_s1031" style="position:absolute;margin-left:62.65pt;margin-top:94pt;width:365.25pt;height:357.75pt;z-index:251661312" coordorigin="2595,7200" coordsize="7305,7155">
+            <v:oval id="_x0000_s1026" style="position:absolute;left:2595;top:7200;width:7155;height:7155" fillcolor="yellow"/>
+            <v:shapetype id="_x0000_t5" coordsize="21600,21600" o:spt="5" adj="10800" path="m@0,l,21600r21600,xe">
+              <v:stroke joinstyle="miter"/>
+              <v:formulas>
+                <v:f eqn="val #0"/>
+                <v:f eqn="prod #0 1 2"/>
+                <v:f eqn="sum @1 10800 0"/>
+              </v:formulas>
+              <v:path gradientshapeok="t" o:connecttype="custom" o:connectlocs="@0,0;@1,10800;0,21600;10800,21600;21600,21600;@2,10800" textboxrect="0,10800,10800,18000;5400,10800,16200,18000;10800,10800,21600,18000;0,7200,7200,21600;7200,7200,14400,21600;14400,7200,21600,21600"/>
+              <v:handles>
+                <v:h position="#0,topLeft" xrange="0,21600"/>
+              </v:handles>
+            </v:shapetype>
+            <v:shape id="_x0000_s1029" type="#_x0000_t5" style="position:absolute;left:6653;top:8790;width:2520;height:3975;rotation:270" strokecolor="white [3212]"/>
+            <v:oval id="_x0000_s1030" style="position:absolute;left:7020;top:8370;width:570;height:615" fillcolor="black [3200]" strokecolor="#f2f2f2 [3041]" strokeweight="3pt">
+              <v:shadow on="t" type="perspective" color="#7f7f7f [1601]" opacity=".5" offset="1pt" offset2="-1pt"/>
+            </v:oval>
+          </v:group>
         </w:pict>
       </w:r>
       <w:r>
@@ -365,7 +351,7 @@
                     </pic:cNvPicPr>
                   </pic:nvPicPr>
                   <pic:blipFill>
-                    <a:blip r:embed="rId4"/>
+                    <a:blip r:embed="rId5"/>
                     <a:srcRect/>
                     <a:stretch>
                       <a:fillRect/>
@@ -468,6 +454,498 @@
           <w:lang w:val="en-US"/>
         </w:rPr>
       </w:pPr>
+      <w:r>
+        <w:rPr>
+          <w:lang w:val="en-US"/>
+        </w:rPr>
+        <w:t>We have detected the following activities, and assigned hours to them respectively:</w:t>
+      </w:r>
+    </w:p>
+    <w:p>
+      <w:pPr>
+        <w:pStyle w:val="ListParagraph"/>
+        <w:numPr>
+          <w:ilvl w:val="0"/>
+          <w:numId w:val="1"/>
+        </w:numPr>
+        <w:rPr>
+          <w:lang w:val="en-US"/>
+        </w:rPr>
+      </w:pPr>
+      <w:r>
+        <w:rPr>
+          <w:lang w:val="en-US"/>
+        </w:rPr>
+        <w:t>L1:</w:t>
+      </w:r>
+    </w:p>
+    <w:p>
+      <w:pPr>
+        <w:pStyle w:val="ListParagraph"/>
+        <w:numPr>
+          <w:ilvl w:val="1"/>
+          <w:numId w:val="1"/>
+        </w:numPr>
+        <w:rPr>
+          <w:lang w:val="en-US"/>
+        </w:rPr>
+      </w:pPr>
+      <w:r>
+        <w:rPr>
+          <w:lang w:val="en-US"/>
+        </w:rPr>
+        <w:t>Set up templates (10 h)</w:t>
+      </w:r>
+    </w:p>
+    <w:p>
+      <w:pPr>
+        <w:pStyle w:val="ListParagraph"/>
+        <w:numPr>
+          <w:ilvl w:val="1"/>
+          <w:numId w:val="1"/>
+        </w:numPr>
+        <w:rPr>
+          <w:lang w:val="en-US"/>
+        </w:rPr>
+      </w:pPr>
+      <w:r>
+        <w:rPr>
+          <w:lang w:val="en-US"/>
+        </w:rPr>
+        <w:t>Work breakdown structure (2.5 h)</w:t>
+      </w:r>
+    </w:p>
+    <w:p>
+      <w:pPr>
+        <w:pStyle w:val="ListParagraph"/>
+        <w:numPr>
+          <w:ilvl w:val="1"/>
+          <w:numId w:val="1"/>
+        </w:numPr>
+        <w:rPr>
+          <w:lang w:val="en-US"/>
+        </w:rPr>
+      </w:pPr>
+      <w:r>
+        <w:rPr>
+          <w:lang w:val="en-US"/>
+        </w:rPr>
+        <w:t>Meetings (15 h)</w:t>
+      </w:r>
+    </w:p>
+    <w:p>
+      <w:pPr>
+        <w:pStyle w:val="ListParagraph"/>
+        <w:numPr>
+          <w:ilvl w:val="1"/>
+          <w:numId w:val="1"/>
+        </w:numPr>
+        <w:rPr>
+          <w:lang w:val="en-US"/>
+        </w:rPr>
+      </w:pPr>
+      <w:r>
+        <w:rPr>
+          <w:lang w:val="en-US"/>
+        </w:rPr>
+        <w:t>Architecture diagrams (10 h)</w:t>
+      </w:r>
+    </w:p>
+    <w:p>
+      <w:pPr>
+        <w:pStyle w:val="ListParagraph"/>
+        <w:numPr>
+          <w:ilvl w:val="1"/>
+          <w:numId w:val="1"/>
+        </w:numPr>
+        <w:rPr>
+          <w:lang w:val="en-US"/>
+        </w:rPr>
+      </w:pPr>
+      <w:r>
+        <w:rPr>
+          <w:lang w:val="en-US"/>
+        </w:rPr>
+        <w:t>Weekly reports (5 h)</w:t>
+      </w:r>
+    </w:p>
+    <w:p>
+      <w:pPr>
+        <w:pStyle w:val="ListParagraph"/>
+        <w:numPr>
+          <w:ilvl w:val="1"/>
+          <w:numId w:val="1"/>
+        </w:numPr>
+        <w:rPr>
+          <w:lang w:val="en-US"/>
+        </w:rPr>
+      </w:pPr>
+      <w:r>
+        <w:rPr>
+          <w:lang w:val="en-US"/>
+        </w:rPr>
+        <w:t>High design report (10 h)</w:t>
+      </w:r>
+    </w:p>
+    <w:p>
+      <w:pPr>
+        <w:pStyle w:val="ListParagraph"/>
+        <w:numPr>
+          <w:ilvl w:val="0"/>
+          <w:numId w:val="1"/>
+        </w:numPr>
+        <w:rPr>
+          <w:lang w:val="en-US"/>
+        </w:rPr>
+      </w:pPr>
+      <w:r>
+        <w:rPr>
+          <w:lang w:val="en-US"/>
+        </w:rPr>
+        <w:t>L2:</w:t>
+      </w:r>
+    </w:p>
+    <w:p>
+      <w:pPr>
+        <w:pStyle w:val="ListParagraph"/>
+        <w:numPr>
+          <w:ilvl w:val="1"/>
+          <w:numId w:val="1"/>
+        </w:numPr>
+        <w:rPr>
+          <w:lang w:val="en-US"/>
+        </w:rPr>
+      </w:pPr>
+      <w:r>
+        <w:rPr>
+          <w:lang w:val="en-US"/>
+        </w:rPr>
+        <w:t>Class diagrams (30 h)</w:t>
+      </w:r>
+    </w:p>
+    <w:p>
+      <w:pPr>
+        <w:pStyle w:val="ListParagraph"/>
+        <w:numPr>
+          <w:ilvl w:val="1"/>
+          <w:numId w:val="1"/>
+        </w:numPr>
+        <w:rPr>
+          <w:lang w:val="en-US"/>
+        </w:rPr>
+      </w:pPr>
+      <w:r>
+        <w:rPr>
+          <w:lang w:val="en-US"/>
+        </w:rPr>
+        <w:t>Architecture modeling (50 h)</w:t>
+      </w:r>
+    </w:p>
+    <w:p>
+      <w:pPr>
+        <w:pStyle w:val="ListParagraph"/>
+        <w:numPr>
+          <w:ilvl w:val="1"/>
+          <w:numId w:val="1"/>
+        </w:numPr>
+        <w:rPr>
+          <w:lang w:val="en-US"/>
+        </w:rPr>
+      </w:pPr>
+      <w:r>
+        <w:rPr>
+          <w:lang w:val="en-US"/>
+        </w:rPr>
+        <w:t>Package diagrams (5 h)</w:t>
+      </w:r>
+    </w:p>
+    <w:p>
+      <w:pPr>
+        <w:pStyle w:val="ListParagraph"/>
+        <w:numPr>
+          <w:ilvl w:val="1"/>
+          <w:numId w:val="1"/>
+        </w:numPr>
+        <w:rPr>
+          <w:lang w:val="en-US"/>
+        </w:rPr>
+      </w:pPr>
+      <w:r>
+        <w:rPr>
+          <w:lang w:val="en-US"/>
+        </w:rPr>
+        <w:t>State machine diagrams (10 h)</w:t>
+      </w:r>
+    </w:p>
+    <w:p>
+      <w:pPr>
+        <w:pStyle w:val="ListParagraph"/>
+        <w:numPr>
+          <w:ilvl w:val="1"/>
+          <w:numId w:val="1"/>
+        </w:numPr>
+        <w:rPr>
+          <w:lang w:val="en-US"/>
+        </w:rPr>
+      </w:pPr>
+      <w:r>
+        <w:rPr>
+          <w:lang w:val="en-US"/>
+        </w:rPr>
+        <w:t>Meetings (22.5 h)</w:t>
+      </w:r>
+    </w:p>
+    <w:p>
+      <w:pPr>
+        <w:pStyle w:val="ListParagraph"/>
+        <w:numPr>
+          <w:ilvl w:val="1"/>
+          <w:numId w:val="1"/>
+        </w:numPr>
+        <w:rPr>
+          <w:lang w:val="en-US"/>
+        </w:rPr>
+      </w:pPr>
+      <w:r>
+        <w:rPr>
+          <w:lang w:val="en-US"/>
+        </w:rPr>
+        <w:t>Weekly reports (3 h)</w:t>
+      </w:r>
+    </w:p>
+    <w:p>
+      <w:pPr>
+        <w:pStyle w:val="ListParagraph"/>
+        <w:numPr>
+          <w:ilvl w:val="1"/>
+          <w:numId w:val="1"/>
+        </w:numPr>
+        <w:rPr>
+          <w:lang w:val="en-US"/>
+        </w:rPr>
+      </w:pPr>
+      <w:r>
+        <w:rPr>
+          <w:lang w:val="en-US"/>
+        </w:rPr>
+        <w:t>Report (20 h)</w:t>
+      </w:r>
+    </w:p>
+    <w:p>
+      <w:pPr>
+        <w:pStyle w:val="ListParagraph"/>
+        <w:numPr>
+          <w:ilvl w:val="1"/>
+          <w:numId w:val="1"/>
+        </w:numPr>
+        <w:rPr>
+          <w:lang w:val="en-US"/>
+        </w:rPr>
+      </w:pPr>
+      <w:r>
+        <w:rPr>
+          <w:lang w:val="en-US"/>
+        </w:rPr>
+        <w:t>Prototype (160 h)</w:t>
+      </w:r>
+    </w:p>
+    <w:p>
+      <w:pPr>
+        <w:pStyle w:val="ListParagraph"/>
+        <w:numPr>
+          <w:ilvl w:val="0"/>
+          <w:numId w:val="1"/>
+        </w:numPr>
+        <w:rPr>
+          <w:lang w:val="en-US"/>
+        </w:rPr>
+      </w:pPr>
+      <w:r>
+        <w:rPr>
+          <w:lang w:val="en-US"/>
+        </w:rPr>
+        <w:t>L3:</w:t>
+      </w:r>
+    </w:p>
+    <w:p>
+      <w:pPr>
+        <w:pStyle w:val="ListParagraph"/>
+        <w:numPr>
+          <w:ilvl w:val="1"/>
+          <w:numId w:val="1"/>
+        </w:numPr>
+        <w:rPr>
+          <w:lang w:val="en-US"/>
+        </w:rPr>
+      </w:pPr>
+      <w:r>
+        <w:rPr>
+          <w:lang w:val="en-US"/>
+        </w:rPr>
+        <w:t>State machine diagram (5 h)</w:t>
+      </w:r>
+    </w:p>
+    <w:p>
+      <w:pPr>
+        <w:pStyle w:val="ListParagraph"/>
+        <w:numPr>
+          <w:ilvl w:val="1"/>
+          <w:numId w:val="1"/>
+        </w:numPr>
+        <w:rPr>
+          <w:lang w:val="en-US"/>
+        </w:rPr>
+      </w:pPr>
+      <w:r>
+        <w:rPr>
+          <w:lang w:val="en-US"/>
+        </w:rPr>
+        <w:t>Meetings (22.5 h)</w:t>
+      </w:r>
+    </w:p>
+    <w:p>
+      <w:pPr>
+        <w:pStyle w:val="ListParagraph"/>
+        <w:numPr>
+          <w:ilvl w:val="1"/>
+          <w:numId w:val="1"/>
+        </w:numPr>
+        <w:rPr>
+          <w:lang w:val="en-US"/>
+        </w:rPr>
+      </w:pPr>
+      <w:r>
+        <w:rPr>
+          <w:lang w:val="en-US"/>
+        </w:rPr>
+        <w:t>Weekly reports (3 h)</w:t>
+      </w:r>
+    </w:p>
+    <w:p>
+      <w:pPr>
+        <w:pStyle w:val="ListParagraph"/>
+        <w:numPr>
+          <w:ilvl w:val="1"/>
+          <w:numId w:val="1"/>
+        </w:numPr>
+        <w:rPr>
+          <w:lang w:val="en-US"/>
+        </w:rPr>
+      </w:pPr>
+      <w:r>
+        <w:rPr>
+          <w:lang w:val="en-US"/>
+        </w:rPr>
+        <w:t>Report (20 h)</w:t>
+      </w:r>
+    </w:p>
+    <w:p>
+      <w:pPr>
+        <w:pStyle w:val="ListParagraph"/>
+        <w:numPr>
+          <w:ilvl w:val="1"/>
+          <w:numId w:val="1"/>
+        </w:numPr>
+        <w:rPr>
+          <w:lang w:val="en-US"/>
+        </w:rPr>
+      </w:pPr>
+      <w:r>
+        <w:rPr>
+          <w:lang w:val="en-US"/>
+        </w:rPr>
+        <w:t>Prototype (250 h)</w:t>
+      </w:r>
+    </w:p>
+    <w:p>
+      <w:pPr>
+        <w:pStyle w:val="ListParagraph"/>
+        <w:numPr>
+          <w:ilvl w:val="0"/>
+          <w:numId w:val="1"/>
+        </w:numPr>
+        <w:rPr>
+          <w:lang w:val="en-US"/>
+        </w:rPr>
+      </w:pPr>
+      <w:r>
+        <w:rPr>
+          <w:lang w:val="en-US"/>
+        </w:rPr>
+        <w:t>L4:</w:t>
+      </w:r>
+    </w:p>
+    <w:p>
+      <w:pPr>
+        <w:pStyle w:val="ListParagraph"/>
+        <w:numPr>
+          <w:ilvl w:val="1"/>
+          <w:numId w:val="1"/>
+        </w:numPr>
+        <w:rPr>
+          <w:lang w:val="en-US"/>
+        </w:rPr>
+      </w:pPr>
+      <w:r>
+        <w:rPr>
+          <w:lang w:val="en-US"/>
+        </w:rPr>
+        <w:t>Meetings (7.5 h)</w:t>
+      </w:r>
+    </w:p>
+    <w:p>
+      <w:pPr>
+        <w:pStyle w:val="ListParagraph"/>
+        <w:numPr>
+          <w:ilvl w:val="1"/>
+          <w:numId w:val="1"/>
+        </w:numPr>
+        <w:rPr>
+          <w:lang w:val="en-US"/>
+        </w:rPr>
+      </w:pPr>
+      <w:r>
+        <w:rPr>
+          <w:lang w:val="en-US"/>
+        </w:rPr>
+        <w:t>Weekly reports (1 h)</w:t>
+      </w:r>
+    </w:p>
+    <w:p>
+      <w:pPr>
+        <w:pStyle w:val="ListParagraph"/>
+        <w:numPr>
+          <w:ilvl w:val="1"/>
+          <w:numId w:val="1"/>
+        </w:numPr>
+        <w:rPr>
+          <w:lang w:val="en-US"/>
+        </w:rPr>
+      </w:pPr>
+      <w:r>
+        <w:rPr>
+          <w:lang w:val="en-US"/>
+        </w:rPr>
+        <w:t>Report (50 h)</w:t>
+      </w:r>
+    </w:p>
+    <w:p>
+      <w:pPr>
+        <w:pStyle w:val="ListParagraph"/>
+        <w:numPr>
+          <w:ilvl w:val="1"/>
+          <w:numId w:val="1"/>
+        </w:numPr>
+        <w:rPr>
+          <w:lang w:val="en-US"/>
+        </w:rPr>
+      </w:pPr>
+      <w:r>
+        <w:rPr>
+          <w:lang w:val="en-US"/>
+        </w:rPr>
+        <w:t>Buffer (42 h)</w:t>
+      </w:r>
     </w:p>
     <w:sectPr>
       <w:pgSz w:w="11906" w:h="16838"/>
@@ -477,6 +955,127 @@
     </w:sectPr>
   </w:body>
 </w:document>
+</file>
+
+<file path=word/numbering.xml><?xml version="1.0" encoding="utf-8"?>
+<w:numbering xmlns:ve="http://schemas.openxmlformats.org/markup-compatibility/2006" xmlns:o="urn:schemas-microsoft-com:office:office" xmlns:r="http://schemas.openxmlformats.org/officeDocument/2006/relationships" xmlns:m="http://schemas.openxmlformats.org/officeDocument/2006/math" xmlns:v="urn:schemas-microsoft-com:vml" xmlns:wp="http://schemas.openxmlformats.org/drawingml/2006/wordprocessingDrawing" xmlns:w10="urn:schemas-microsoft-com:office:word" xmlns:w="http://schemas.openxmlformats.org/wordprocessingml/2006/main" xmlns:wne="http://schemas.microsoft.com/office/word/2006/wordml">
+  <w:abstractNum w:abstractNumId="0">
+    <w:nsid w:val="7D7E0EE7"/>
+    <w:multiLevelType w:val="hybridMultilevel"/>
+    <w:tmpl w:val="ED186F46"/>
+    <w:lvl w:ilvl="0" w:tplc="041D0001">
+      <w:start w:val="1"/>
+      <w:numFmt w:val="bullet"/>
+      <w:lvlText w:val=""/>
+      <w:lvlJc w:val="left"/>
+      <w:pPr>
+        <w:ind w:left="720" w:hanging="360"/>
+      </w:pPr>
+      <w:rPr>
+        <w:rFonts w:ascii="Symbol" w:hAnsi="Symbol" w:hint="default"/>
+      </w:rPr>
+    </w:lvl>
+    <w:lvl w:ilvl="1" w:tplc="041D0003">
+      <w:start w:val="1"/>
+      <w:numFmt w:val="bullet"/>
+      <w:lvlText w:val="o"/>
+      <w:lvlJc w:val="left"/>
+      <w:pPr>
+        <w:ind w:left="1440" w:hanging="360"/>
+      </w:pPr>
+      <w:rPr>
+        <w:rFonts w:ascii="Courier New" w:hAnsi="Courier New" w:cs="Courier New" w:hint="default"/>
+      </w:rPr>
+    </w:lvl>
+    <w:lvl w:ilvl="2" w:tplc="041D0005" w:tentative="1">
+      <w:start w:val="1"/>
+      <w:numFmt w:val="bullet"/>
+      <w:lvlText w:val=""/>
+      <w:lvlJc w:val="left"/>
+      <w:pPr>
+        <w:ind w:left="2160" w:hanging="360"/>
+      </w:pPr>
+      <w:rPr>
+        <w:rFonts w:ascii="Wingdings" w:hAnsi="Wingdings" w:hint="default"/>
+      </w:rPr>
+    </w:lvl>
+    <w:lvl w:ilvl="3" w:tplc="041D0001" w:tentative="1">
+      <w:start w:val="1"/>
+      <w:numFmt w:val="bullet"/>
+      <w:lvlText w:val=""/>
+      <w:lvlJc w:val="left"/>
+      <w:pPr>
+        <w:ind w:left="2880" w:hanging="360"/>
+      </w:pPr>
+      <w:rPr>
+        <w:rFonts w:ascii="Symbol" w:hAnsi="Symbol" w:hint="default"/>
+      </w:rPr>
+    </w:lvl>
+    <w:lvl w:ilvl="4" w:tplc="041D0003" w:tentative="1">
+      <w:start w:val="1"/>
+      <w:numFmt w:val="bullet"/>
+      <w:lvlText w:val="o"/>
+      <w:lvlJc w:val="left"/>
+      <w:pPr>
+        <w:ind w:left="3600" w:hanging="360"/>
+      </w:pPr>
+      <w:rPr>
+        <w:rFonts w:ascii="Courier New" w:hAnsi="Courier New" w:cs="Courier New" w:hint="default"/>
+      </w:rPr>
+    </w:lvl>
+    <w:lvl w:ilvl="5" w:tplc="041D0005" w:tentative="1">
+      <w:start w:val="1"/>
+      <w:numFmt w:val="bullet"/>
+      <w:lvlText w:val=""/>
+      <w:lvlJc w:val="left"/>
+      <w:pPr>
+        <w:ind w:left="4320" w:hanging="360"/>
+      </w:pPr>
+      <w:rPr>
+        <w:rFonts w:ascii="Wingdings" w:hAnsi="Wingdings" w:hint="default"/>
+      </w:rPr>
+    </w:lvl>
+    <w:lvl w:ilvl="6" w:tplc="041D0001" w:tentative="1">
+      <w:start w:val="1"/>
+      <w:numFmt w:val="bullet"/>
+      <w:lvlText w:val=""/>
+      <w:lvlJc w:val="left"/>
+      <w:pPr>
+        <w:ind w:left="5040" w:hanging="360"/>
+      </w:pPr>
+      <w:rPr>
+        <w:rFonts w:ascii="Symbol" w:hAnsi="Symbol" w:hint="default"/>
+      </w:rPr>
+    </w:lvl>
+    <w:lvl w:ilvl="7" w:tplc="041D0003" w:tentative="1">
+      <w:start w:val="1"/>
+      <w:numFmt w:val="bullet"/>
+      <w:lvlText w:val="o"/>
+      <w:lvlJc w:val="left"/>
+      <w:pPr>
+        <w:ind w:left="5760" w:hanging="360"/>
+      </w:pPr>
+      <w:rPr>
+        <w:rFonts w:ascii="Courier New" w:hAnsi="Courier New" w:cs="Courier New" w:hint="default"/>
+      </w:rPr>
+    </w:lvl>
+    <w:lvl w:ilvl="8" w:tplc="041D0005" w:tentative="1">
+      <w:start w:val="1"/>
+      <w:numFmt w:val="bullet"/>
+      <w:lvlText w:val=""/>
+      <w:lvlJc w:val="left"/>
+      <w:pPr>
+        <w:ind w:left="6480" w:hanging="360"/>
+      </w:pPr>
+      <w:rPr>
+        <w:rFonts w:ascii="Wingdings" w:hAnsi="Wingdings" w:hint="default"/>
+      </w:rPr>
+    </w:lvl>
+  </w:abstractNum>
+  <w:num w:numId="1">
+    <w:abstractNumId w:val="0"/>
+  </w:num>
+</w:numbering>
 </file>
 
 <file path=word/styles.xml><?xml version="1.0" encoding="utf-8"?>
@@ -814,6 +1413,17 @@
       <w:szCs w:val="16"/>
     </w:rPr>
   </w:style>
+  <w:style w:type="paragraph" w:styleId="ListParagraph">
+    <w:name w:val="List Paragraph"/>
+    <w:basedOn w:val="Normal"/>
+    <w:uiPriority w:val="34"/>
+    <w:qFormat/>
+    <w:rsid w:val="00E15DC8"/>
+    <w:pPr>
+      <w:ind w:left="720"/>
+      <w:contextualSpacing/>
+    </w:pPr>
+  </w:style>
 </w:styles>
 </file>
 

</xml_diff>

<commit_message>
Further filling in of WBS in L1 report
</commit_message>
<xml_diff>
--- a/Docs/DV1435 HighLevel Design.docx
+++ b/Docs/DV1435 HighLevel Design.docx
@@ -29,84 +29,26 @@
         <w:rPr>
           <w:lang w:val="en-US"/>
         </w:rPr>
-        <w:t xml:space="preserve">Thomas </w:t>
-      </w:r>
-      <w:proofErr w:type="spellStart"/>
-      <w:r>
-        <w:rPr>
-          <w:lang w:val="en-US"/>
-        </w:rPr>
-        <w:t>Sievert</w:t>
-      </w:r>
-      <w:proofErr w:type="spellEnd"/>
-      <w:r>
-        <w:rPr>
-          <w:lang w:val="en-US"/>
-        </w:rPr>
-        <w:t xml:space="preserve">, Martin </w:t>
-      </w:r>
-      <w:proofErr w:type="spellStart"/>
-      <w:r>
-        <w:rPr>
-          <w:lang w:val="en-US"/>
-        </w:rPr>
-        <w:t>Säll</w:t>
-      </w:r>
-      <w:proofErr w:type="spellEnd"/>
-      <w:r>
-        <w:rPr>
-          <w:lang w:val="en-US"/>
-        </w:rPr>
-        <w:t xml:space="preserve">, Lars </w:t>
-      </w:r>
-      <w:proofErr w:type="spellStart"/>
-      <w:r>
-        <w:rPr>
-          <w:lang w:val="en-US"/>
-        </w:rPr>
-        <w:t>Woxberg</w:t>
-      </w:r>
-      <w:proofErr w:type="spellEnd"/>
-      <w:r>
-        <w:rPr>
-          <w:lang w:val="en-US"/>
-        </w:rPr>
-        <w:t xml:space="preserve"> ,</w:t>
-      </w:r>
-      <w:r>
-        <w:rPr>
-          <w:lang w:val="en-US"/>
-        </w:rPr>
-        <w:t xml:space="preserve">Kim </w:t>
-      </w:r>
-      <w:proofErr w:type="spellStart"/>
-      <w:r>
-        <w:rPr>
-          <w:lang w:val="en-US"/>
-        </w:rPr>
-        <w:t>Restad</w:t>
-      </w:r>
-      <w:proofErr w:type="spellEnd"/>
-      <w:r>
-        <w:rPr>
-          <w:lang w:val="en-US"/>
-        </w:rPr>
-        <w:t xml:space="preserve"> &amp; </w:t>
-      </w:r>
-      <w:r>
-        <w:rPr>
-          <w:lang w:val="en-US"/>
-        </w:rPr>
-        <w:t xml:space="preserve">Fredrik </w:t>
-      </w:r>
-      <w:proofErr w:type="spellStart"/>
-      <w:r>
-        <w:rPr>
-          <w:lang w:val="en-US"/>
-        </w:rPr>
-        <w:t>Johannesson</w:t>
-      </w:r>
-      <w:proofErr w:type="spellEnd"/>
+        <w:t>Thomas Sievert, Martin Säll</w:t>
+      </w:r>
+      <w:r>
+        <w:rPr>
+          <w:lang w:val="en-US"/>
+        </w:rPr>
+        <w:t>, Lars Woxberg ,</w:t>
+      </w:r>
+      <w:r>
+        <w:rPr>
+          <w:lang w:val="en-US"/>
+        </w:rPr>
+        <w:t xml:space="preserve">Kim Restad &amp; </w:t>
+      </w:r>
+      <w:r>
+        <w:rPr>
+          <w:lang w:val="en-US"/>
+        </w:rPr>
+        <w:t>Fredrik Johannesson</w:t>
+      </w:r>
     </w:p>
     <w:p>
       <w:pPr>
@@ -125,20 +67,104 @@
           <w:lang w:eastAsia="sv-SE"/>
         </w:rPr>
         <w:pict>
+          <v:group id="_x0000_s1076" style="position:absolute;margin-left:335.65pt;margin-top:551.5pt;width:1in;height:102pt;z-index:251675648" coordorigin="1770,13815" coordsize="1440,2040">
+            <v:roundrect id="_x0000_s1077" style="position:absolute;left:1845;top:14610;width:1245;height:1170" arcsize="10923f" fillcolor="#1f497d [3215]" strokecolor="#1f497d [3215]"/>
+            <v:group id="_x0000_s1078" style="position:absolute;left:1770;top:13815;width:1440;height:2040" coordorigin="1770,13815" coordsize="1440,2040">
+              <v:oval id="_x0000_s1079" style="position:absolute;left:1845;top:13815;width:1245;height:1965" fillcolor="#1f497d [3215]" strokecolor="white [3212]"/>
+              <v:shapetype id="_x0000_t5" coordsize="21600,21600" o:spt="5" adj="10800" path="m@0,l,21600r21600,xe">
+                <v:stroke joinstyle="miter"/>
+                <v:formulas>
+                  <v:f eqn="val #0"/>
+                  <v:f eqn="prod #0 1 2"/>
+                  <v:f eqn="sum @1 10800 0"/>
+                </v:formulas>
+                <v:path gradientshapeok="t" o:connecttype="custom" o:connectlocs="@0,0;@1,10800;0,21600;10800,21600;21600,21600;@2,10800" textboxrect="0,10800,10800,18000;5400,10800,16200,18000;10800,10800,21600,18000;0,7200,7200,21600;7200,7200,14400,21600;14400,7200,21600,21600"/>
+                <v:handles>
+                  <v:h position="#0,topLeft" xrange="0,21600"/>
+                </v:handles>
+              </v:shapetype>
+              <v:shape id="_x0000_s1080" type="#_x0000_t5" style="position:absolute;left:1770;top:15150;width:315;height:705" strokecolor="white [3212]"/>
+              <v:shape id="_x0000_s1081" type="#_x0000_t5" style="position:absolute;left:2085;top:15150;width:315;height:705" strokecolor="white [3212]"/>
+              <v:shape id="_x0000_s1082" type="#_x0000_t5" style="position:absolute;left:2400;top:15150;width:315;height:705" strokecolor="white [3212]"/>
+              <v:shape id="_x0000_s1083" type="#_x0000_t5" style="position:absolute;left:2670;top:15150;width:315;height:705" strokecolor="white [3212]"/>
+              <v:shape id="_x0000_s1084" type="#_x0000_t5" style="position:absolute;left:2895;top:15150;width:315;height:705" strokecolor="white [3212]"/>
+              <v:oval id="_x0000_s1085" style="position:absolute;left:2085;top:14160;width:210;height:143" fillcolor="#c0504d [3205]" strokecolor="#f2f2f2 [3041]" strokeweight="3pt">
+                <v:shadow on="t" type="perspective" color="#622423 [1605]" opacity=".5" offset="1pt" offset2="-1pt"/>
+              </v:oval>
+              <v:oval id="_x0000_s1086" style="position:absolute;left:2535;top:14160;width:210;height:143" fillcolor="#c0504d [3205]" strokecolor="#f2f2f2 [3041]" strokeweight="3pt">
+                <v:shadow on="t" type="perspective" color="#622423 [1605]" opacity=".5" offset="1pt" offset2="-1pt"/>
+              </v:oval>
+              <v:shape id="_x0000_s1087" style="position:absolute;left:1851;top:14617;width:1062;height:411" coordsize="1062,411" path="m189,143hdc248,123,317,88,369,53v79,26,32,6,135,75c519,138,549,158,549,158v106,-21,51,-7,165,-45c729,108,744,103,759,98v15,-5,45,-15,45,-15c814,68,820,49,834,38,881,,931,43,969,68v5,15,5,33,15,45c1062,210,1006,75,1044,188v-5,25,6,61,-15,75c1024,266,906,236,894,233,879,223,867,203,849,203v-54,,-94,33,-135,60c704,278,697,295,684,308v-13,13,-34,16,-45,30c581,411,677,365,579,398v-41,-8,-91,-8,-120,-45c449,341,452,322,444,308,389,210,412,227,339,203v-151,19,-82,2,-210,45c114,253,84,263,84,263,33,186,,106,114,68v21,7,78,22,90,45c209,123,194,133,189,143xe" fillcolor="white [3212]">
+                <v:path arrowok="t"/>
+              </v:shape>
+            </v:group>
+          </v:group>
+        </w:pict>
+      </w:r>
+      <w:r>
+        <w:rPr>
+          <w:noProof/>
+          <w:lang w:eastAsia="sv-SE"/>
+        </w:rPr>
+        <w:pict>
+          <v:group id="_x0000_s1064" style="position:absolute;margin-left:161.65pt;margin-top:551.5pt;width:1in;height:102pt;z-index:251674624" coordorigin="1770,13815" coordsize="1440,2040">
+            <v:roundrect id="_x0000_s1065" style="position:absolute;left:1845;top:14610;width:1245;height:1170" arcsize="10923f" fillcolor="#1f497d [3215]" strokecolor="#1f497d [3215]"/>
+            <v:group id="_x0000_s1066" style="position:absolute;left:1770;top:13815;width:1440;height:2040" coordorigin="1770,13815" coordsize="1440,2040">
+              <v:oval id="_x0000_s1067" style="position:absolute;left:1845;top:13815;width:1245;height:1965" fillcolor="#1f497d [3215]" strokecolor="white [3212]"/>
+              <v:shape id="_x0000_s1068" type="#_x0000_t5" style="position:absolute;left:1770;top:15150;width:315;height:705" strokecolor="white [3212]"/>
+              <v:shape id="_x0000_s1069" type="#_x0000_t5" style="position:absolute;left:2085;top:15150;width:315;height:705" strokecolor="white [3212]"/>
+              <v:shape id="_x0000_s1070" type="#_x0000_t5" style="position:absolute;left:2400;top:15150;width:315;height:705" strokecolor="white [3212]"/>
+              <v:shape id="_x0000_s1071" type="#_x0000_t5" style="position:absolute;left:2670;top:15150;width:315;height:705" strokecolor="white [3212]"/>
+              <v:shape id="_x0000_s1072" type="#_x0000_t5" style="position:absolute;left:2895;top:15150;width:315;height:705" strokecolor="white [3212]"/>
+              <v:oval id="_x0000_s1073" style="position:absolute;left:2085;top:14160;width:210;height:143" fillcolor="#c0504d [3205]" strokecolor="#f2f2f2 [3041]" strokeweight="3pt">
+                <v:shadow on="t" type="perspective" color="#622423 [1605]" opacity=".5" offset="1pt" offset2="-1pt"/>
+              </v:oval>
+              <v:oval id="_x0000_s1074" style="position:absolute;left:2535;top:14160;width:210;height:143" fillcolor="#c0504d [3205]" strokecolor="#f2f2f2 [3041]" strokeweight="3pt">
+                <v:shadow on="t" type="perspective" color="#622423 [1605]" opacity=".5" offset="1pt" offset2="-1pt"/>
+              </v:oval>
+              <v:shape id="_x0000_s1075" style="position:absolute;left:1851;top:14617;width:1062;height:411" coordsize="1062,411" path="m189,143hdc248,123,317,88,369,53v79,26,32,6,135,75c519,138,549,158,549,158v106,-21,51,-7,165,-45c729,108,744,103,759,98v15,-5,45,-15,45,-15c814,68,820,49,834,38,881,,931,43,969,68v5,15,5,33,15,45c1062,210,1006,75,1044,188v-5,25,6,61,-15,75c1024,266,906,236,894,233,879,223,867,203,849,203v-54,,-94,33,-135,60c704,278,697,295,684,308v-13,13,-34,16,-45,30c581,411,677,365,579,398v-41,-8,-91,-8,-120,-45c449,341,452,322,444,308,389,210,412,227,339,203v-151,19,-82,2,-210,45c114,253,84,263,84,263,33,186,,106,114,68v21,7,78,22,90,45c209,123,194,133,189,143xe" fillcolor="white [3212]">
+                <v:path arrowok="t"/>
+              </v:shape>
+            </v:group>
+          </v:group>
+        </w:pict>
+      </w:r>
+      <w:r>
+        <w:rPr>
+          <w:noProof/>
+          <w:lang w:eastAsia="sv-SE"/>
+        </w:rPr>
+        <w:pict>
+          <v:group id="_x0000_s1063" style="position:absolute;margin-left:17.65pt;margin-top:543.25pt;width:1in;height:102pt;z-index:251673600" coordorigin="1770,13815" coordsize="1440,2040">
+            <v:roundrect id="_x0000_s1033" style="position:absolute;left:1845;top:14610;width:1245;height:1170" arcsize="10923f" fillcolor="#1f497d [3215]" strokecolor="#1f497d [3215]"/>
+            <v:group id="_x0000_s1042" style="position:absolute;left:1770;top:13815;width:1440;height:2040" coordorigin="1770,13815" coordsize="1440,2040">
+              <v:oval id="_x0000_s1032" style="position:absolute;left:1845;top:13815;width:1245;height:1965" fillcolor="#1f497d [3215]" strokecolor="white [3212]"/>
+              <v:shape id="_x0000_s1034" type="#_x0000_t5" style="position:absolute;left:1770;top:15150;width:315;height:705" strokecolor="white [3212]"/>
+              <v:shape id="_x0000_s1035" type="#_x0000_t5" style="position:absolute;left:2085;top:15150;width:315;height:705" strokecolor="white [3212]"/>
+              <v:shape id="_x0000_s1036" type="#_x0000_t5" style="position:absolute;left:2400;top:15150;width:315;height:705" strokecolor="white [3212]"/>
+              <v:shape id="_x0000_s1037" type="#_x0000_t5" style="position:absolute;left:2670;top:15150;width:315;height:705" strokecolor="white [3212]"/>
+              <v:shape id="_x0000_s1038" type="#_x0000_t5" style="position:absolute;left:2895;top:15150;width:315;height:705" strokecolor="white [3212]"/>
+              <v:oval id="_x0000_s1039" style="position:absolute;left:2085;top:14160;width:210;height:143" fillcolor="#c0504d [3205]" strokecolor="#f2f2f2 [3041]" strokeweight="3pt">
+                <v:shadow on="t" type="perspective" color="#622423 [1605]" opacity=".5" offset="1pt" offset2="-1pt"/>
+              </v:oval>
+              <v:oval id="_x0000_s1040" style="position:absolute;left:2535;top:14160;width:210;height:143" fillcolor="#c0504d [3205]" strokecolor="#f2f2f2 [3041]" strokeweight="3pt">
+                <v:shadow on="t" type="perspective" color="#622423 [1605]" opacity=".5" offset="1pt" offset2="-1pt"/>
+              </v:oval>
+              <v:shape id="_x0000_s1041" style="position:absolute;left:1851;top:14617;width:1062;height:411" coordsize="1062,411" path="m189,143hdc248,123,317,88,369,53v79,26,32,6,135,75c519,138,549,158,549,158v106,-21,51,-7,165,-45c729,108,744,103,759,98v15,-5,45,-15,45,-15c814,68,820,49,834,38,881,,931,43,969,68v5,15,5,33,15,45c1062,210,1006,75,1044,188v-5,25,6,61,-15,75c1024,266,906,236,894,233,879,223,867,203,849,203v-54,,-94,33,-135,60c704,278,697,295,684,308v-13,13,-34,16,-45,30c581,411,677,365,579,398v-41,-8,-91,-8,-120,-45c449,341,452,322,444,308,389,210,412,227,339,203v-151,19,-82,2,-210,45c114,253,84,263,84,263,33,186,,106,114,68v21,7,78,22,90,45c209,123,194,133,189,143xe" fillcolor="white [3212]">
+                <v:path arrowok="t"/>
+              </v:shape>
+            </v:group>
+          </v:group>
+        </w:pict>
+      </w:r>
+      <w:r>
+        <w:rPr>
+          <w:noProof/>
+          <w:lang w:eastAsia="sv-SE"/>
+        </w:rPr>
+        <w:pict>
           <v:group id="_x0000_s1031" style="position:absolute;margin-left:62.65pt;margin-top:94pt;width:365.25pt;height:357.75pt;z-index:251661312" coordorigin="2595,7200" coordsize="7305,7155">
             <v:oval id="_x0000_s1026" style="position:absolute;left:2595;top:7200;width:7155;height:7155" fillcolor="yellow"/>
-            <v:shapetype id="_x0000_t5" coordsize="21600,21600" o:spt="5" adj="10800" path="m@0,l,21600r21600,xe">
-              <v:stroke joinstyle="miter"/>
-              <v:formulas>
-                <v:f eqn="val #0"/>
-                <v:f eqn="prod #0 1 2"/>
-                <v:f eqn="sum @1 10800 0"/>
-              </v:formulas>
-              <v:path gradientshapeok="t" o:connecttype="custom" o:connectlocs="@0,0;@1,10800;0,21600;10800,21600;21600,21600;@2,10800" textboxrect="0,10800,10800,18000;5400,10800,16200,18000;10800,10800,21600,18000;0,7200,7200,21600;7200,7200,14400,21600;14400,7200,21600,21600"/>
-              <v:handles>
-                <v:h position="#0,topLeft" xrange="0,21600"/>
-              </v:handles>
-            </v:shapetype>
             <v:shape id="_x0000_s1029" type="#_x0000_t5" style="position:absolute;left:6653;top:8790;width:2520;height:3975;rotation:270" strokecolor="white [3212]"/>
             <v:oval id="_x0000_s1030" style="position:absolute;left:7020;top:8370;width:570;height:615" fillcolor="black [3200]" strokecolor="#f2f2f2 [3041]" strokeweight="3pt">
               <v:shadow on="t" type="perspective" color="#7f7f7f [1601]" opacity=".5" offset="1pt" offset2="-1pt"/>
@@ -174,33 +200,11 @@
           <w:lang w:val="en-US"/>
         </w:rPr>
       </w:pPr>
-      <w:proofErr w:type="spellStart"/>
-      <w:r>
-        <w:rPr>
-          <w:lang w:val="en-US"/>
-        </w:rPr>
-        <w:t>Pacman</w:t>
-      </w:r>
-      <w:proofErr w:type="spellEnd"/>
-      <w:r>
-        <w:rPr>
-          <w:lang w:val="en-US"/>
-        </w:rPr>
-        <w:t xml:space="preserve">::Reloaded is a 3D rendition of the timeless classic </w:t>
-      </w:r>
-      <w:proofErr w:type="spellStart"/>
-      <w:r>
-        <w:rPr>
-          <w:lang w:val="en-US"/>
-        </w:rPr>
-        <w:t>Pacman</w:t>
-      </w:r>
-      <w:proofErr w:type="spellEnd"/>
-      <w:r>
-        <w:rPr>
-          <w:lang w:val="en-US"/>
-        </w:rPr>
-        <w:t xml:space="preserve">. </w:t>
+      <w:r>
+        <w:rPr>
+          <w:lang w:val="en-US"/>
+        </w:rPr>
+        <w:t xml:space="preserve">Pacman::Reloaded is a 3D rendition of the timeless classic Pacman. </w:t>
       </w:r>
     </w:p>
     <w:p>
@@ -225,21 +229,7 @@
         <w:rPr>
           <w:lang w:val="en-US"/>
         </w:rPr>
-        <w:t xml:space="preserve"> options: Play the game, view the </w:t>
-      </w:r>
-      <w:proofErr w:type="spellStart"/>
-      <w:r>
-        <w:rPr>
-          <w:lang w:val="en-US"/>
-        </w:rPr>
-        <w:t>highscore</w:t>
-      </w:r>
-      <w:proofErr w:type="spellEnd"/>
-      <w:r>
-        <w:rPr>
-          <w:lang w:val="en-US"/>
-        </w:rPr>
-        <w:t xml:space="preserve">, </w:t>
+        <w:t xml:space="preserve"> options: Play the game, view the highscore, </w:t>
       </w:r>
       <w:r>
         <w:rPr>
@@ -251,55 +241,13 @@
         <w:rPr>
           <w:lang w:val="en-US"/>
         </w:rPr>
-        <w:t xml:space="preserve">and quit the game. The game has a set number of stages for </w:t>
-      </w:r>
-      <w:proofErr w:type="spellStart"/>
-      <w:r>
-        <w:rPr>
-          <w:lang w:val="en-US"/>
-        </w:rPr>
-        <w:t>Pacman</w:t>
-      </w:r>
-      <w:proofErr w:type="spellEnd"/>
-      <w:r>
-        <w:rPr>
-          <w:lang w:val="en-US"/>
-        </w:rPr>
-        <w:t xml:space="preserve"> to go through</w:t>
-      </w:r>
-      <w:r>
-        <w:rPr>
-          <w:lang w:val="en-US"/>
-        </w:rPr>
-        <w:t xml:space="preserve">. When he has finished them all, he is sent back to the first stage, on a slightly harder difficulty. Thus, the game goes on indefinitely, or until </w:t>
-      </w:r>
-      <w:proofErr w:type="spellStart"/>
-      <w:r>
-        <w:rPr>
-          <w:lang w:val="en-US"/>
-        </w:rPr>
-        <w:t>Pacman</w:t>
-      </w:r>
-      <w:proofErr w:type="spellEnd"/>
-      <w:r>
-        <w:rPr>
-          <w:lang w:val="en-US"/>
-        </w:rPr>
-        <w:t xml:space="preserve"> dies. When the game is over, the player might be registered to the </w:t>
-      </w:r>
-      <w:proofErr w:type="spellStart"/>
-      <w:r>
-        <w:rPr>
-          <w:lang w:val="en-US"/>
-        </w:rPr>
-        <w:t>highscore</w:t>
-      </w:r>
-      <w:proofErr w:type="spellEnd"/>
-      <w:r>
-        <w:rPr>
-          <w:lang w:val="en-US"/>
-        </w:rPr>
-        <w:t xml:space="preserve"> list.</w:t>
+        <w:t>and quit the game. The game has a set number of stages for Pacman to go through</w:t>
+      </w:r>
+      <w:r>
+        <w:rPr>
+          <w:lang w:val="en-US"/>
+        </w:rPr>
+        <w:t>. When he has finished them all, he is sent back to the first stage, on a slightly harder difficulty. Thus, the game goes on indefinitely, or until Pacman dies. When the game is over, the player might be registered to the highscore list.</w:t>
       </w:r>
       <w:r>
         <w:rPr>
@@ -403,21 +351,7 @@
         <w:rPr>
           <w:lang w:val="en-US"/>
         </w:rPr>
-        <w:t xml:space="preserve">Input is collected from the keyboard and sent to the Controller package. The Controller translates the input to user commands and passes them on to the Model package. The game logic is inside the Model package, and is updated according to the user commands. Further data is sent to the View package, to render </w:t>
-      </w:r>
-      <w:proofErr w:type="spellStart"/>
-      <w:r>
-        <w:rPr>
-          <w:lang w:val="en-US"/>
-        </w:rPr>
-        <w:t>Pacman</w:t>
-      </w:r>
-      <w:proofErr w:type="spellEnd"/>
-      <w:r>
-        <w:rPr>
-          <w:lang w:val="en-US"/>
-        </w:rPr>
-        <w:t xml:space="preserve"> in our 3D environment. This structure is our basic game loop.</w:t>
+        <w:t>Input is collected from the keyboard and sent to the Controller package. The Controller translates the input to user commands and passes them on to the Model package. The game logic is inside the Model package, and is updated according to the user commands. Further data is sent to the View package, to render Pacman in our 3D environment. This structure is our basic game loop.</w:t>
       </w:r>
     </w:p>
     <w:p>
@@ -945,6 +879,19 @@
           <w:lang w:val="en-US"/>
         </w:rPr>
         <w:t>Buffer (42 h)</w:t>
+      </w:r>
+    </w:p>
+    <w:p>
+      <w:pPr>
+        <w:rPr>
+          <w:lang w:val="en-US"/>
+        </w:rPr>
+      </w:pPr>
+      <w:r>
+        <w:rPr>
+          <w:lang w:val="en-US"/>
+        </w:rPr>
+        <w:t>The amount of hours planned above is the sum of every group member's time.</w:t>
       </w:r>
     </w:p>
     <w:sectPr>

</xml_diff>

<commit_message>
Rephrased sentence in highLevelDesign
</commit_message>
<xml_diff>
--- a/Docs/DV1435 HighLevel Design.docx
+++ b/Docs/DV1435 HighLevel Design.docx
@@ -1,10 +1,10 @@
 
 <file path=word/document.xml><?xml version="1.0" encoding="utf-8"?>
-<w:document xmlns:ve="http://schemas.openxmlformats.org/markup-compatibility/2006" xmlns:o="urn:schemas-microsoft-com:office:office" xmlns:r="http://schemas.openxmlformats.org/officeDocument/2006/relationships" xmlns:m="http://schemas.openxmlformats.org/officeDocument/2006/math" xmlns:v="urn:schemas-microsoft-com:vml" xmlns:wp="http://schemas.openxmlformats.org/drawingml/2006/wordprocessingDrawing" xmlns:w10="urn:schemas-microsoft-com:office:word" xmlns:w="http://schemas.openxmlformats.org/wordprocessingml/2006/main" xmlns:wne="http://schemas.microsoft.com/office/word/2006/wordml">
+<w:document xmlns:wpc="http://schemas.microsoft.com/office/word/2010/wordprocessingCanvas" xmlns:mc="http://schemas.openxmlformats.org/markup-compatibility/2006" xmlns:o="urn:schemas-microsoft-com:office:office" xmlns:r="http://schemas.openxmlformats.org/officeDocument/2006/relationships" xmlns:m="http://schemas.openxmlformats.org/officeDocument/2006/math" xmlns:v="urn:schemas-microsoft-com:vml" xmlns:wp14="http://schemas.microsoft.com/office/word/2010/wordprocessingDrawing" xmlns:wp="http://schemas.openxmlformats.org/drawingml/2006/wordprocessingDrawing" xmlns:w10="urn:schemas-microsoft-com:office:word" xmlns:w="http://schemas.openxmlformats.org/wordprocessingml/2006/main" xmlns:w14="http://schemas.microsoft.com/office/word/2010/wordml" xmlns:wpg="http://schemas.microsoft.com/office/word/2010/wordprocessingGroup" xmlns:wpi="http://schemas.microsoft.com/office/word/2010/wordprocessingInk" xmlns:wne="http://schemas.microsoft.com/office/word/2006/wordml" xmlns:wps="http://schemas.microsoft.com/office/word/2010/wordprocessingShape" mc:Ignorable="w14 wp14">
   <w:body>
     <w:p>
       <w:pPr>
-        <w:pStyle w:val="Title"/>
+        <w:pStyle w:val="Rubrik"/>
         <w:jc w:val="center"/>
         <w:rPr>
           <w:lang w:val="en-US"/>
@@ -19,7 +19,7 @@
     </w:p>
     <w:p>
       <w:pPr>
-        <w:pStyle w:val="Subtitle"/>
+        <w:pStyle w:val="Underrubrik"/>
         <w:jc w:val="center"/>
         <w:rPr>
           <w:lang w:val="en-US"/>
@@ -181,7 +181,7 @@
     </w:p>
     <w:p>
       <w:pPr>
-        <w:pStyle w:val="Heading1"/>
+        <w:pStyle w:val="Rubrik1"/>
         <w:rPr>
           <w:lang w:val="en-US"/>
         </w:rPr>
@@ -258,7 +258,7 @@
     </w:p>
     <w:p>
       <w:pPr>
-        <w:pStyle w:val="Heading1"/>
+        <w:pStyle w:val="Rubrik1"/>
         <w:rPr>
           <w:lang w:val="en-US"/>
         </w:rPr>
@@ -299,7 +299,7 @@
                     </pic:cNvPicPr>
                   </pic:nvPicPr>
                   <pic:blipFill>
-                    <a:blip r:embed="rId5"/>
+                    <a:blip r:embed="rId6"/>
                     <a:srcRect/>
                     <a:stretch>
                       <a:fillRect/>
@@ -369,7 +369,7 @@
     </w:p>
     <w:p>
       <w:pPr>
-        <w:pStyle w:val="Heading1"/>
+        <w:pStyle w:val="Rubrik1"/>
         <w:rPr>
           <w:lang w:val="en-US"/>
         </w:rPr>
@@ -397,7 +397,7 @@
     </w:p>
     <w:p>
       <w:pPr>
-        <w:pStyle w:val="ListParagraph"/>
+        <w:pStyle w:val="Liststycke"/>
         <w:numPr>
           <w:ilvl w:val="0"/>
           <w:numId w:val="1"/>
@@ -415,7 +415,7 @@
     </w:p>
     <w:p>
       <w:pPr>
-        <w:pStyle w:val="ListParagraph"/>
+        <w:pStyle w:val="Liststycke"/>
         <w:numPr>
           <w:ilvl w:val="1"/>
           <w:numId w:val="1"/>
@@ -433,7 +433,7 @@
     </w:p>
     <w:p>
       <w:pPr>
-        <w:pStyle w:val="ListParagraph"/>
+        <w:pStyle w:val="Liststycke"/>
         <w:numPr>
           <w:ilvl w:val="1"/>
           <w:numId w:val="1"/>
@@ -451,7 +451,7 @@
     </w:p>
     <w:p>
       <w:pPr>
-        <w:pStyle w:val="ListParagraph"/>
+        <w:pStyle w:val="Liststycke"/>
         <w:numPr>
           <w:ilvl w:val="1"/>
           <w:numId w:val="1"/>
@@ -469,7 +469,7 @@
     </w:p>
     <w:p>
       <w:pPr>
-        <w:pStyle w:val="ListParagraph"/>
+        <w:pStyle w:val="Liststycke"/>
         <w:numPr>
           <w:ilvl w:val="1"/>
           <w:numId w:val="1"/>
@@ -487,7 +487,7 @@
     </w:p>
     <w:p>
       <w:pPr>
-        <w:pStyle w:val="ListParagraph"/>
+        <w:pStyle w:val="Liststycke"/>
         <w:numPr>
           <w:ilvl w:val="1"/>
           <w:numId w:val="1"/>
@@ -505,7 +505,7 @@
     </w:p>
     <w:p>
       <w:pPr>
-        <w:pStyle w:val="ListParagraph"/>
+        <w:pStyle w:val="Liststycke"/>
         <w:numPr>
           <w:ilvl w:val="1"/>
           <w:numId w:val="1"/>
@@ -523,7 +523,7 @@
     </w:p>
     <w:p>
       <w:pPr>
-        <w:pStyle w:val="ListParagraph"/>
+        <w:pStyle w:val="Liststycke"/>
         <w:numPr>
           <w:ilvl w:val="0"/>
           <w:numId w:val="1"/>
@@ -541,7 +541,7 @@
     </w:p>
     <w:p>
       <w:pPr>
-        <w:pStyle w:val="ListParagraph"/>
+        <w:pStyle w:val="Liststycke"/>
         <w:numPr>
           <w:ilvl w:val="1"/>
           <w:numId w:val="1"/>
@@ -559,7 +559,7 @@
     </w:p>
     <w:p>
       <w:pPr>
-        <w:pStyle w:val="ListParagraph"/>
+        <w:pStyle w:val="Liststycke"/>
         <w:numPr>
           <w:ilvl w:val="1"/>
           <w:numId w:val="1"/>
@@ -577,7 +577,7 @@
     </w:p>
     <w:p>
       <w:pPr>
-        <w:pStyle w:val="ListParagraph"/>
+        <w:pStyle w:val="Liststycke"/>
         <w:numPr>
           <w:ilvl w:val="1"/>
           <w:numId w:val="1"/>
@@ -595,7 +595,7 @@
     </w:p>
     <w:p>
       <w:pPr>
-        <w:pStyle w:val="ListParagraph"/>
+        <w:pStyle w:val="Liststycke"/>
         <w:numPr>
           <w:ilvl w:val="1"/>
           <w:numId w:val="1"/>
@@ -613,7 +613,7 @@
     </w:p>
     <w:p>
       <w:pPr>
-        <w:pStyle w:val="ListParagraph"/>
+        <w:pStyle w:val="Liststycke"/>
         <w:numPr>
           <w:ilvl w:val="1"/>
           <w:numId w:val="1"/>
@@ -631,7 +631,7 @@
     </w:p>
     <w:p>
       <w:pPr>
-        <w:pStyle w:val="ListParagraph"/>
+        <w:pStyle w:val="Liststycke"/>
         <w:numPr>
           <w:ilvl w:val="1"/>
           <w:numId w:val="1"/>
@@ -649,7 +649,7 @@
     </w:p>
     <w:p>
       <w:pPr>
-        <w:pStyle w:val="ListParagraph"/>
+        <w:pStyle w:val="Liststycke"/>
         <w:numPr>
           <w:ilvl w:val="1"/>
           <w:numId w:val="1"/>
@@ -667,7 +667,7 @@
     </w:p>
     <w:p>
       <w:pPr>
-        <w:pStyle w:val="ListParagraph"/>
+        <w:pStyle w:val="Liststycke"/>
         <w:numPr>
           <w:ilvl w:val="1"/>
           <w:numId w:val="1"/>
@@ -685,7 +685,7 @@
     </w:p>
     <w:p>
       <w:pPr>
-        <w:pStyle w:val="ListParagraph"/>
+        <w:pStyle w:val="Liststycke"/>
         <w:numPr>
           <w:ilvl w:val="0"/>
           <w:numId w:val="1"/>
@@ -703,7 +703,7 @@
     </w:p>
     <w:p>
       <w:pPr>
-        <w:pStyle w:val="ListParagraph"/>
+        <w:pStyle w:val="Liststycke"/>
         <w:numPr>
           <w:ilvl w:val="1"/>
           <w:numId w:val="1"/>
@@ -721,7 +721,7 @@
     </w:p>
     <w:p>
       <w:pPr>
-        <w:pStyle w:val="ListParagraph"/>
+        <w:pStyle w:val="Liststycke"/>
         <w:numPr>
           <w:ilvl w:val="1"/>
           <w:numId w:val="1"/>
@@ -739,7 +739,7 @@
     </w:p>
     <w:p>
       <w:pPr>
-        <w:pStyle w:val="ListParagraph"/>
+        <w:pStyle w:val="Liststycke"/>
         <w:numPr>
           <w:ilvl w:val="1"/>
           <w:numId w:val="1"/>
@@ -757,7 +757,7 @@
     </w:p>
     <w:p>
       <w:pPr>
-        <w:pStyle w:val="ListParagraph"/>
+        <w:pStyle w:val="Liststycke"/>
         <w:numPr>
           <w:ilvl w:val="1"/>
           <w:numId w:val="1"/>
@@ -775,7 +775,7 @@
     </w:p>
     <w:p>
       <w:pPr>
-        <w:pStyle w:val="ListParagraph"/>
+        <w:pStyle w:val="Liststycke"/>
         <w:numPr>
           <w:ilvl w:val="1"/>
           <w:numId w:val="1"/>
@@ -793,7 +793,7 @@
     </w:p>
     <w:p>
       <w:pPr>
-        <w:pStyle w:val="ListParagraph"/>
+        <w:pStyle w:val="Liststycke"/>
         <w:numPr>
           <w:ilvl w:val="0"/>
           <w:numId w:val="1"/>
@@ -811,7 +811,7 @@
     </w:p>
     <w:p>
       <w:pPr>
-        <w:pStyle w:val="ListParagraph"/>
+        <w:pStyle w:val="Liststycke"/>
         <w:numPr>
           <w:ilvl w:val="1"/>
           <w:numId w:val="1"/>
@@ -829,7 +829,7 @@
     </w:p>
     <w:p>
       <w:pPr>
-        <w:pStyle w:val="ListParagraph"/>
+        <w:pStyle w:val="Liststycke"/>
         <w:numPr>
           <w:ilvl w:val="1"/>
           <w:numId w:val="1"/>
@@ -847,7 +847,7 @@
     </w:p>
     <w:p>
       <w:pPr>
-        <w:pStyle w:val="ListParagraph"/>
+        <w:pStyle w:val="Liststycke"/>
         <w:numPr>
           <w:ilvl w:val="1"/>
           <w:numId w:val="1"/>
@@ -865,7 +865,7 @@
     </w:p>
     <w:p>
       <w:pPr>
-        <w:pStyle w:val="ListParagraph"/>
+        <w:pStyle w:val="Liststycke"/>
         <w:numPr>
           <w:ilvl w:val="1"/>
           <w:numId w:val="1"/>
@@ -891,8 +891,16 @@
         <w:rPr>
           <w:lang w:val="en-US"/>
         </w:rPr>
-        <w:t>The amount of hours planned above is the sum of every group member's time.</w:t>
-      </w:r>
+        <w:t>The amount of hours planned above is the s</w:t>
+      </w:r>
+      <w:r>
+        <w:rPr>
+          <w:lang w:val="en-US"/>
+        </w:rPr>
+        <w:t>um of every group member’s time spent on the task.</w:t>
+      </w:r>
+      <w:bookmarkStart w:id="0" w:name="_GoBack"/>
+      <w:bookmarkEnd w:id="0"/>
     </w:p>
     <w:sectPr>
       <w:pgSz w:w="11906" w:h="16838"/>
@@ -905,7 +913,7 @@
 </file>
 
 <file path=word/numbering.xml><?xml version="1.0" encoding="utf-8"?>
-<w:numbering xmlns:ve="http://schemas.openxmlformats.org/markup-compatibility/2006" xmlns:o="urn:schemas-microsoft-com:office:office" xmlns:r="http://schemas.openxmlformats.org/officeDocument/2006/relationships" xmlns:m="http://schemas.openxmlformats.org/officeDocument/2006/math" xmlns:v="urn:schemas-microsoft-com:vml" xmlns:wp="http://schemas.openxmlformats.org/drawingml/2006/wordprocessingDrawing" xmlns:w10="urn:schemas-microsoft-com:office:word" xmlns:w="http://schemas.openxmlformats.org/wordprocessingml/2006/main" xmlns:wne="http://schemas.microsoft.com/office/word/2006/wordml">
+<w:numbering xmlns:wpc="http://schemas.microsoft.com/office/word/2010/wordprocessingCanvas" xmlns:mc="http://schemas.openxmlformats.org/markup-compatibility/2006" xmlns:o="urn:schemas-microsoft-com:office:office" xmlns:r="http://schemas.openxmlformats.org/officeDocument/2006/relationships" xmlns:m="http://schemas.openxmlformats.org/officeDocument/2006/math" xmlns:v="urn:schemas-microsoft-com:vml" xmlns:wp14="http://schemas.microsoft.com/office/word/2010/wordprocessingDrawing" xmlns:wp="http://schemas.openxmlformats.org/drawingml/2006/wordprocessingDrawing" xmlns:w10="urn:schemas-microsoft-com:office:word" xmlns:w="http://schemas.openxmlformats.org/wordprocessingml/2006/main" xmlns:w14="http://schemas.microsoft.com/office/word/2010/wordml" xmlns:wpg="http://schemas.microsoft.com/office/word/2010/wordprocessingGroup" xmlns:wpi="http://schemas.microsoft.com/office/word/2010/wordprocessingInk" xmlns:wne="http://schemas.microsoft.com/office/word/2006/wordml" xmlns:wps="http://schemas.microsoft.com/office/word/2010/wordprocessingShape" mc:Ignorable="w14 wp14">
   <w:abstractNum w:abstractNumId="0">
     <w:nsid w:val="7D7E0EE7"/>
     <w:multiLevelType w:val="hybridMultilevel"/>
@@ -1026,7 +1034,7 @@
 </file>
 
 <file path=word/styles.xml><?xml version="1.0" encoding="utf-8"?>
-<w:styles xmlns:r="http://schemas.openxmlformats.org/officeDocument/2006/relationships" xmlns:w="http://schemas.openxmlformats.org/wordprocessingml/2006/main">
+<w:styles xmlns:mc="http://schemas.openxmlformats.org/markup-compatibility/2006" xmlns:r="http://schemas.openxmlformats.org/officeDocument/2006/relationships" xmlns:w="http://schemas.openxmlformats.org/wordprocessingml/2006/main" xmlns:w14="http://schemas.microsoft.com/office/word/2010/wordml" mc:Ignorable="w14">
   <w:docDefaults>
     <w:rPrDefault>
       <w:rPr>
@@ -1186,11 +1194,11 @@
     <w:qFormat/>
     <w:rsid w:val="00C73E42"/>
   </w:style>
-  <w:style w:type="paragraph" w:styleId="Heading1">
+  <w:style w:type="paragraph" w:styleId="Rubrik1">
     <w:name w:val="heading 1"/>
     <w:basedOn w:val="Normal"/>
     <w:next w:val="Normal"/>
-    <w:link w:val="Heading1Char"/>
+    <w:link w:val="Rubrik1Char"/>
     <w:uiPriority w:val="9"/>
     <w:qFormat/>
     <w:rsid w:val="00D3504D"/>
@@ -1209,18 +1217,17 @@
       <w:szCs w:val="28"/>
     </w:rPr>
   </w:style>
-  <w:style w:type="character" w:default="1" w:styleId="DefaultParagraphFont">
+  <w:style w:type="character" w:default="1" w:styleId="Standardstycketeckensnitt">
     <w:name w:val="Default Paragraph Font"/>
     <w:uiPriority w:val="1"/>
     <w:semiHidden/>
     <w:unhideWhenUsed/>
   </w:style>
-  <w:style w:type="table" w:default="1" w:styleId="TableNormal">
+  <w:style w:type="table" w:default="1" w:styleId="Normaltabell">
     <w:name w:val="Normal Table"/>
     <w:uiPriority w:val="99"/>
     <w:semiHidden/>
     <w:unhideWhenUsed/>
-    <w:qFormat/>
     <w:tblPr>
       <w:tblInd w:w="0" w:type="dxa"/>
       <w:tblCellMar>
@@ -1231,17 +1238,17 @@
       </w:tblCellMar>
     </w:tblPr>
   </w:style>
-  <w:style w:type="numbering" w:default="1" w:styleId="NoList">
+  <w:style w:type="numbering" w:default="1" w:styleId="Ingenlista">
     <w:name w:val="No List"/>
     <w:uiPriority w:val="99"/>
     <w:semiHidden/>
     <w:unhideWhenUsed/>
   </w:style>
-  <w:style w:type="paragraph" w:styleId="Title">
+  <w:style w:type="paragraph" w:styleId="Rubrik">
     <w:name w:val="Title"/>
     <w:basedOn w:val="Normal"/>
     <w:next w:val="Normal"/>
-    <w:link w:val="TitleChar"/>
+    <w:link w:val="RubrikChar"/>
     <w:uiPriority w:val="10"/>
     <w:qFormat/>
     <w:rsid w:val="00D3504D"/>
@@ -1261,10 +1268,10 @@
       <w:szCs w:val="52"/>
     </w:rPr>
   </w:style>
-  <w:style w:type="character" w:customStyle="1" w:styleId="TitleChar">
-    <w:name w:val="Title Char"/>
-    <w:basedOn w:val="DefaultParagraphFont"/>
-    <w:link w:val="Title"/>
+  <w:style w:type="character" w:customStyle="1" w:styleId="RubrikChar">
+    <w:name w:val="Rubrik Char"/>
+    <w:basedOn w:val="Standardstycketeckensnitt"/>
+    <w:link w:val="Rubrik"/>
     <w:uiPriority w:val="10"/>
     <w:rsid w:val="00D3504D"/>
     <w:rPr>
@@ -1276,11 +1283,11 @@
       <w:szCs w:val="52"/>
     </w:rPr>
   </w:style>
-  <w:style w:type="paragraph" w:styleId="Subtitle">
+  <w:style w:type="paragraph" w:styleId="Underrubrik">
     <w:name w:val="Subtitle"/>
     <w:basedOn w:val="Normal"/>
     <w:next w:val="Normal"/>
-    <w:link w:val="SubtitleChar"/>
+    <w:link w:val="UnderrubrikChar"/>
     <w:uiPriority w:val="11"/>
     <w:qFormat/>
     <w:rsid w:val="00D3504D"/>
@@ -1299,10 +1306,10 @@
       <w:szCs w:val="24"/>
     </w:rPr>
   </w:style>
-  <w:style w:type="character" w:customStyle="1" w:styleId="SubtitleChar">
-    <w:name w:val="Subtitle Char"/>
-    <w:basedOn w:val="DefaultParagraphFont"/>
-    <w:link w:val="Subtitle"/>
+  <w:style w:type="character" w:customStyle="1" w:styleId="UnderrubrikChar">
+    <w:name w:val="Underrubrik Char"/>
+    <w:basedOn w:val="Standardstycketeckensnitt"/>
+    <w:link w:val="Underrubrik"/>
     <w:uiPriority w:val="11"/>
     <w:rsid w:val="00D3504D"/>
     <w:rPr>
@@ -1315,10 +1322,10 @@
       <w:szCs w:val="24"/>
     </w:rPr>
   </w:style>
-  <w:style w:type="character" w:customStyle="1" w:styleId="Heading1Char">
-    <w:name w:val="Heading 1 Char"/>
-    <w:basedOn w:val="DefaultParagraphFont"/>
-    <w:link w:val="Heading1"/>
+  <w:style w:type="character" w:customStyle="1" w:styleId="Rubrik1Char">
+    <w:name w:val="Rubrik 1 Char"/>
+    <w:basedOn w:val="Standardstycketeckensnitt"/>
+    <w:link w:val="Rubrik1"/>
     <w:uiPriority w:val="9"/>
     <w:rsid w:val="00D3504D"/>
     <w:rPr>
@@ -1330,10 +1337,10 @@
       <w:szCs w:val="28"/>
     </w:rPr>
   </w:style>
-  <w:style w:type="paragraph" w:styleId="BalloonText">
+  <w:style w:type="paragraph" w:styleId="Ballongtext">
     <w:name w:val="Balloon Text"/>
     <w:basedOn w:val="Normal"/>
-    <w:link w:val="BalloonTextChar"/>
+    <w:link w:val="BallongtextChar"/>
     <w:uiPriority w:val="99"/>
     <w:semiHidden/>
     <w:unhideWhenUsed/>
@@ -1347,10 +1354,10 @@
       <w:szCs w:val="16"/>
     </w:rPr>
   </w:style>
-  <w:style w:type="character" w:customStyle="1" w:styleId="BalloonTextChar">
-    <w:name w:val="Balloon Text Char"/>
-    <w:basedOn w:val="DefaultParagraphFont"/>
-    <w:link w:val="BalloonText"/>
+  <w:style w:type="character" w:customStyle="1" w:styleId="BallongtextChar">
+    <w:name w:val="Ballongtext Char"/>
+    <w:basedOn w:val="Standardstycketeckensnitt"/>
+    <w:link w:val="Ballongtext"/>
     <w:uiPriority w:val="99"/>
     <w:semiHidden/>
     <w:rsid w:val="000A08DA"/>
@@ -1360,7 +1367,7 @@
       <w:szCs w:val="16"/>
     </w:rPr>
   </w:style>
-  <w:style w:type="paragraph" w:styleId="ListParagraph">
+  <w:style w:type="paragraph" w:styleId="Liststycke">
     <w:name w:val="List Paragraph"/>
     <w:basedOn w:val="Normal"/>
     <w:uiPriority w:val="34"/>
@@ -1370,6 +1377,196 @@
       <w:ind w:left="720"/>
       <w:contextualSpacing/>
     </w:pPr>
+  </w:style>
+</w:styles>
+</file>
+
+<file path=word/stylesWithEffects.xml><?xml version="1.0" encoding="utf-8"?>
+<w:styles xmlns:wpc="http://schemas.microsoft.com/office/word/2010/wordprocessingCanvas" xmlns:mc="http://schemas.openxmlformats.org/markup-compatibility/2006" xmlns:o="urn:schemas-microsoft-com:office:office" xmlns:r="http://schemas.openxmlformats.org/officeDocument/2006/relationships" xmlns:m="http://schemas.openxmlformats.org/officeDocument/2006/math" xmlns:v="urn:schemas-microsoft-com:vml" xmlns:wp14="http://schemas.microsoft.com/office/word/2010/wordprocessingDrawing" xmlns:wp="http://schemas.openxmlformats.org/drawingml/2006/wordprocessingDrawing" xmlns:w10="urn:schemas-microsoft-com:office:word" xmlns:w="http://schemas.openxmlformats.org/wordprocessingml/2006/main" xmlns:w14="http://schemas.microsoft.com/office/word/2010/wordml" xmlns:wpg="http://schemas.microsoft.com/office/word/2010/wordprocessingGroup" xmlns:wpi="http://schemas.microsoft.com/office/word/2010/wordprocessingInk" xmlns:wne="http://schemas.microsoft.com/office/word/2006/wordml" xmlns:wps="http://schemas.microsoft.com/office/word/2010/wordprocessingShape" mc:Ignorable="w14 wp14">
+  <w:docDefaults>
+    <w:rPrDefault>
+      <w:rPr>
+        <w:rFonts w:asciiTheme="minorHAnsi" w:eastAsiaTheme="minorEastAsia" w:hAnsiTheme="minorHAnsi" w:cstheme="minorBidi"/>
+        <w:sz w:val="22"/>
+        <w:szCs w:val="22"/>
+        <w:lang w:val="sv-SE" w:eastAsia="sv-SE" w:bidi="ar-SA"/>
+      </w:rPr>
+    </w:rPrDefault>
+    <w:pPrDefault>
+      <w:pPr>
+        <w:spacing w:after="200" w:line="276" w:lineRule="auto"/>
+      </w:pPr>
+    </w:pPrDefault>
+  </w:docDefaults>
+  <w:latentStyles w:defLockedState="0" w:defUIPriority="99" w:defSemiHidden="1" w:defUnhideWhenUsed="1" w:defQFormat="0" w:count="267">
+    <w:lsdException w:name="Normal" w:semiHidden="0" w:uiPriority="0" w:unhideWhenUsed="0" w:qFormat="1"/>
+    <w:lsdException w:name="heading 1" w:semiHidden="0" w:uiPriority="9" w:unhideWhenUsed="0" w:qFormat="1"/>
+    <w:lsdException w:name="heading 2" w:uiPriority="9" w:qFormat="1"/>
+    <w:lsdException w:name="heading 3" w:uiPriority="9" w:qFormat="1"/>
+    <w:lsdException w:name="heading 4" w:uiPriority="9" w:qFormat="1"/>
+    <w:lsdException w:name="heading 5" w:uiPriority="9" w:qFormat="1"/>
+    <w:lsdException w:name="heading 6" w:uiPriority="9" w:qFormat="1"/>
+    <w:lsdException w:name="heading 7" w:uiPriority="9" w:qFormat="1"/>
+    <w:lsdException w:name="heading 8" w:uiPriority="9" w:qFormat="1"/>
+    <w:lsdException w:name="heading 9" w:uiPriority="9" w:qFormat="1"/>
+    <w:lsdException w:name="toc 1" w:uiPriority="39"/>
+    <w:lsdException w:name="toc 2" w:uiPriority="39"/>
+    <w:lsdException w:name="toc 3" w:uiPriority="39"/>
+    <w:lsdException w:name="toc 4" w:uiPriority="39"/>
+    <w:lsdException w:name="toc 5" w:uiPriority="39"/>
+    <w:lsdException w:name="toc 6" w:uiPriority="39"/>
+    <w:lsdException w:name="toc 7" w:uiPriority="39"/>
+    <w:lsdException w:name="toc 8" w:uiPriority="39"/>
+    <w:lsdException w:name="toc 9" w:uiPriority="39"/>
+    <w:lsdException w:name="caption" w:uiPriority="35" w:qFormat="1"/>
+    <w:lsdException w:name="Title" w:semiHidden="0" w:uiPriority="10" w:unhideWhenUsed="0" w:qFormat="1"/>
+    <w:lsdException w:name="Default Paragraph Font" w:uiPriority="1"/>
+    <w:lsdException w:name="Subtitle" w:semiHidden="0" w:uiPriority="11" w:unhideWhenUsed="0" w:qFormat="1"/>
+    <w:lsdException w:name="Strong" w:semiHidden="0" w:uiPriority="22" w:unhideWhenUsed="0" w:qFormat="1"/>
+    <w:lsdException w:name="Emphasis" w:semiHidden="0" w:uiPriority="20" w:unhideWhenUsed="0" w:qFormat="1"/>
+    <w:lsdException w:name="Table Grid" w:semiHidden="0" w:uiPriority="59" w:unhideWhenUsed="0"/>
+    <w:lsdException w:name="Placeholder Text" w:unhideWhenUsed="0"/>
+    <w:lsdException w:name="No Spacing" w:semiHidden="0" w:uiPriority="1" w:unhideWhenUsed="0" w:qFormat="1"/>
+    <w:lsdException w:name="Light Shading" w:semiHidden="0" w:uiPriority="60" w:unhideWhenUsed="0"/>
+    <w:lsdException w:name="Light List" w:semiHidden="0" w:uiPriority="61" w:unhideWhenUsed="0"/>
+    <w:lsdException w:name="Light Grid" w:semiHidden="0" w:uiPriority="62" w:unhideWhenUsed="0"/>
+    <w:lsdException w:name="Medium Shading 1" w:semiHidden="0" w:uiPriority="63" w:unhideWhenUsed="0"/>
+    <w:lsdException w:name="Medium Shading 2" w:semiHidden="0" w:uiPriority="64" w:unhideWhenUsed="0"/>
+    <w:lsdException w:name="Medium List 1" w:semiHidden="0" w:uiPriority="65" w:unhideWhenUsed="0"/>
+    <w:lsdException w:name="Medium List 2" w:semiHidden="0" w:uiPriority="66" w:unhideWhenUsed="0"/>
+    <w:lsdException w:name="Medium Grid 1" w:semiHidden="0" w:uiPriority="67" w:unhideWhenUsed="0"/>
+    <w:lsdException w:name="Medium Grid 2" w:semiHidden="0" w:uiPriority="68" w:unhideWhenUsed="0"/>
+    <w:lsdException w:name="Medium Grid 3" w:semiHidden="0" w:uiPriority="69" w:unhideWhenUsed="0"/>
+    <w:lsdException w:name="Dark List" w:semiHidden="0" w:uiPriority="70" w:unhideWhenUsed="0"/>
+    <w:lsdException w:name="Colorful Shading" w:semiHidden="0" w:uiPriority="71" w:unhideWhenUsed="0"/>
+    <w:lsdException w:name="Colorful List" w:semiHidden="0" w:uiPriority="72" w:unhideWhenUsed="0"/>
+    <w:lsdException w:name="Colorful Grid" w:semiHidden="0" w:uiPriority="73" w:unhideWhenUsed="0"/>
+    <w:lsdException w:name="Light Shading Accent 1" w:semiHidden="0" w:uiPriority="60" w:unhideWhenUsed="0"/>
+    <w:lsdException w:name="Light List Accent 1" w:semiHidden="0" w:uiPriority="61" w:unhideWhenUsed="0"/>
+    <w:lsdException w:name="Light Grid Accent 1" w:semiHidden="0" w:uiPriority="62" w:unhideWhenUsed="0"/>
+    <w:lsdException w:name="Medium Shading 1 Accent 1" w:semiHidden="0" w:uiPriority="63" w:unhideWhenUsed="0"/>
+    <w:lsdException w:name="Medium Shading 2 Accent 1" w:semiHidden="0" w:uiPriority="64" w:unhideWhenUsed="0"/>
+    <w:lsdException w:name="Medium List 1 Accent 1" w:semiHidden="0" w:uiPriority="65" w:unhideWhenUsed="0"/>
+    <w:lsdException w:name="Revision" w:unhideWhenUsed="0"/>
+    <w:lsdException w:name="List Paragraph" w:semiHidden="0" w:uiPriority="34" w:unhideWhenUsed="0" w:qFormat="1"/>
+    <w:lsdException w:name="Quote" w:semiHidden="0" w:uiPriority="29" w:unhideWhenUsed="0" w:qFormat="1"/>
+    <w:lsdException w:name="Intense Quote" w:semiHidden="0" w:uiPriority="30" w:unhideWhenUsed="0" w:qFormat="1"/>
+    <w:lsdException w:name="Medium List 2 Accent 1" w:semiHidden="0" w:uiPriority="66" w:unhideWhenUsed="0"/>
+    <w:lsdException w:name="Medium Grid 1 Accent 1" w:semiHidden="0" w:uiPriority="67" w:unhideWhenUsed="0"/>
+    <w:lsdException w:name="Medium Grid 2 Accent 1" w:semiHidden="0" w:uiPriority="68" w:unhideWhenUsed="0"/>
+    <w:lsdException w:name="Medium Grid 3 Accent 1" w:semiHidden="0" w:uiPriority="69" w:unhideWhenUsed="0"/>
+    <w:lsdException w:name="Dark List Accent 1" w:semiHidden="0" w:uiPriority="70" w:unhideWhenUsed="0"/>
+    <w:lsdException w:name="Colorful Shading Accent 1" w:semiHidden="0" w:uiPriority="71" w:unhideWhenUsed="0"/>
+    <w:lsdException w:name="Colorful List Accent 1" w:semiHidden="0" w:uiPriority="72" w:unhideWhenUsed="0"/>
+    <w:lsdException w:name="Colorful Grid Accent 1" w:semiHidden="0" w:uiPriority="73" w:unhideWhenUsed="0"/>
+    <w:lsdException w:name="Light Shading Accent 2" w:semiHidden="0" w:uiPriority="60" w:unhideWhenUsed="0"/>
+    <w:lsdException w:name="Light List Accent 2" w:semiHidden="0" w:uiPriority="61" w:unhideWhenUsed="0"/>
+    <w:lsdException w:name="Light Grid Accent 2" w:semiHidden="0" w:uiPriority="62" w:unhideWhenUsed="0"/>
+    <w:lsdException w:name="Medium Shading 1 Accent 2" w:semiHidden="0" w:uiPriority="63" w:unhideWhenUsed="0"/>
+    <w:lsdException w:name="Medium Shading 2 Accent 2" w:semiHidden="0" w:uiPriority="64" w:unhideWhenUsed="0"/>
+    <w:lsdException w:name="Medium List 1 Accent 2" w:semiHidden="0" w:uiPriority="65" w:unhideWhenUsed="0"/>
+    <w:lsdException w:name="Medium List 2 Accent 2" w:semiHidden="0" w:uiPriority="66" w:unhideWhenUsed="0"/>
+    <w:lsdException w:name="Medium Grid 1 Accent 2" w:semiHidden="0" w:uiPriority="67" w:unhideWhenUsed="0"/>
+    <w:lsdException w:name="Medium Grid 2 Accent 2" w:semiHidden="0" w:uiPriority="68" w:unhideWhenUsed="0"/>
+    <w:lsdException w:name="Medium Grid 3 Accent 2" w:semiHidden="0" w:uiPriority="69" w:unhideWhenUsed="0"/>
+    <w:lsdException w:name="Dark List Accent 2" w:semiHidden="0" w:uiPriority="70" w:unhideWhenUsed="0"/>
+    <w:lsdException w:name="Colorful Shading Accent 2" w:semiHidden="0" w:uiPriority="71" w:unhideWhenUsed="0"/>
+    <w:lsdException w:name="Colorful List Accent 2" w:semiHidden="0" w:uiPriority="72" w:unhideWhenUsed="0"/>
+    <w:lsdException w:name="Colorful Grid Accent 2" w:semiHidden="0" w:uiPriority="73" w:unhideWhenUsed="0"/>
+    <w:lsdException w:name="Light Shading Accent 3" w:semiHidden="0" w:uiPriority="60" w:unhideWhenUsed="0"/>
+    <w:lsdException w:name="Light List Accent 3" w:semiHidden="0" w:uiPriority="61" w:unhideWhenUsed="0"/>
+    <w:lsdException w:name="Light Grid Accent 3" w:semiHidden="0" w:uiPriority="62" w:unhideWhenUsed="0"/>
+    <w:lsdException w:name="Medium Shading 1 Accent 3" w:semiHidden="0" w:uiPriority="63" w:unhideWhenUsed="0"/>
+    <w:lsdException w:name="Medium Shading 2 Accent 3" w:semiHidden="0" w:uiPriority="64" w:unhideWhenUsed="0"/>
+    <w:lsdException w:name="Medium List 1 Accent 3" w:semiHidden="0" w:uiPriority="65" w:unhideWhenUsed="0"/>
+    <w:lsdException w:name="Medium List 2 Accent 3" w:semiHidden="0" w:uiPriority="66" w:unhideWhenUsed="0"/>
+    <w:lsdException w:name="Medium Grid 1 Accent 3" w:semiHidden="0" w:uiPriority="67" w:unhideWhenUsed="0"/>
+    <w:lsdException w:name="Medium Grid 2 Accent 3" w:semiHidden="0" w:uiPriority="68" w:unhideWhenUsed="0"/>
+    <w:lsdException w:name="Medium Grid 3 Accent 3" w:semiHidden="0" w:uiPriority="69" w:unhideWhenUsed="0"/>
+    <w:lsdException w:name="Dark List Accent 3" w:semiHidden="0" w:uiPriority="70" w:unhideWhenUsed="0"/>
+    <w:lsdException w:name="Colorful Shading Accent 3" w:semiHidden="0" w:uiPriority="71" w:unhideWhenUsed="0"/>
+    <w:lsdException w:name="Colorful List Accent 3" w:semiHidden="0" w:uiPriority="72" w:unhideWhenUsed="0"/>
+    <w:lsdException w:name="Colorful Grid Accent 3" w:semiHidden="0" w:uiPriority="73" w:unhideWhenUsed="0"/>
+    <w:lsdException w:name="Light Shading Accent 4" w:semiHidden="0" w:uiPriority="60" w:unhideWhenUsed="0"/>
+    <w:lsdException w:name="Light List Accent 4" w:semiHidden="0" w:uiPriority="61" w:unhideWhenUsed="0"/>
+    <w:lsdException w:name="Light Grid Accent 4" w:semiHidden="0" w:uiPriority="62" w:unhideWhenUsed="0"/>
+    <w:lsdException w:name="Medium Shading 1 Accent 4" w:semiHidden="0" w:uiPriority="63" w:unhideWhenUsed="0"/>
+    <w:lsdException w:name="Medium Shading 2 Accent 4" w:semiHidden="0" w:uiPriority="64" w:unhideWhenUsed="0"/>
+    <w:lsdException w:name="Medium List 1 Accent 4" w:semiHidden="0" w:uiPriority="65" w:unhideWhenUsed="0"/>
+    <w:lsdException w:name="Medium List 2 Accent 4" w:semiHidden="0" w:uiPriority="66" w:unhideWhenUsed="0"/>
+    <w:lsdException w:name="Medium Grid 1 Accent 4" w:semiHidden="0" w:uiPriority="67" w:unhideWhenUsed="0"/>
+    <w:lsdException w:name="Medium Grid 2 Accent 4" w:semiHidden="0" w:uiPriority="68" w:unhideWhenUsed="0"/>
+    <w:lsdException w:name="Medium Grid 3 Accent 4" w:semiHidden="0" w:uiPriority="69" w:unhideWhenUsed="0"/>
+    <w:lsdException w:name="Dark List Accent 4" w:semiHidden="0" w:uiPriority="70" w:unhideWhenUsed="0"/>
+    <w:lsdException w:name="Colorful Shading Accent 4" w:semiHidden="0" w:uiPriority="71" w:unhideWhenUsed="0"/>
+    <w:lsdException w:name="Colorful List Accent 4" w:semiHidden="0" w:uiPriority="72" w:unhideWhenUsed="0"/>
+    <w:lsdException w:name="Colorful Grid Accent 4" w:semiHidden="0" w:uiPriority="73" w:unhideWhenUsed="0"/>
+    <w:lsdException w:name="Light Shading Accent 5" w:semiHidden="0" w:uiPriority="60" w:unhideWhenUsed="0"/>
+    <w:lsdException w:name="Light List Accent 5" w:semiHidden="0" w:uiPriority="61" w:unhideWhenUsed="0"/>
+    <w:lsdException w:name="Light Grid Accent 5" w:semiHidden="0" w:uiPriority="62" w:unhideWhenUsed="0"/>
+    <w:lsdException w:name="Medium Shading 1 Accent 5" w:semiHidden="0" w:uiPriority="63" w:unhideWhenUsed="0"/>
+    <w:lsdException w:name="Medium Shading 2 Accent 5" w:semiHidden="0" w:uiPriority="64" w:unhideWhenUsed="0"/>
+    <w:lsdException w:name="Medium List 1 Accent 5" w:semiHidden="0" w:uiPriority="65" w:unhideWhenUsed="0"/>
+    <w:lsdException w:name="Medium List 2 Accent 5" w:semiHidden="0" w:uiPriority="66" w:unhideWhenUsed="0"/>
+    <w:lsdException w:name="Medium Grid 1 Accent 5" w:semiHidden="0" w:uiPriority="67" w:unhideWhenUsed="0"/>
+    <w:lsdException w:name="Medium Grid 2 Accent 5" w:semiHidden="0" w:uiPriority="68" w:unhideWhenUsed="0"/>
+    <w:lsdException w:name="Medium Grid 3 Accent 5" w:semiHidden="0" w:uiPriority="69" w:unhideWhenUsed="0"/>
+    <w:lsdException w:name="Dark List Accent 5" w:semiHidden="0" w:uiPriority="70" w:unhideWhenUsed="0"/>
+    <w:lsdException w:name="Colorful Shading Accent 5" w:semiHidden="0" w:uiPriority="71" w:unhideWhenUsed="0"/>
+    <w:lsdException w:name="Colorful List Accent 5" w:semiHidden="0" w:uiPriority="72" w:unhideWhenUsed="0"/>
+    <w:lsdException w:name="Colorful Grid Accent 5" w:semiHidden="0" w:uiPriority="73" w:unhideWhenUsed="0"/>
+    <w:lsdException w:name="Light Shading Accent 6" w:semiHidden="0" w:uiPriority="60" w:unhideWhenUsed="0"/>
+    <w:lsdException w:name="Light List Accent 6" w:semiHidden="0" w:uiPriority="61" w:unhideWhenUsed="0"/>
+    <w:lsdException w:name="Light Grid Accent 6" w:semiHidden="0" w:uiPriority="62" w:unhideWhenUsed="0"/>
+    <w:lsdException w:name="Medium Shading 1 Accent 6" w:semiHidden="0" w:uiPriority="63" w:unhideWhenUsed="0"/>
+    <w:lsdException w:name="Medium Shading 2 Accent 6" w:semiHidden="0" w:uiPriority="64" w:unhideWhenUsed="0"/>
+    <w:lsdException w:name="Medium List 1 Accent 6" w:semiHidden="0" w:uiPriority="65" w:unhideWhenUsed="0"/>
+    <w:lsdException w:name="Medium List 2 Accent 6" w:semiHidden="0" w:uiPriority="66" w:unhideWhenUsed="0"/>
+    <w:lsdException w:name="Medium Grid 1 Accent 6" w:semiHidden="0" w:uiPriority="67" w:unhideWhenUsed="0"/>
+    <w:lsdException w:name="Medium Grid 2 Accent 6" w:semiHidden="0" w:uiPriority="68" w:unhideWhenUsed="0"/>
+    <w:lsdException w:name="Medium Grid 3 Accent 6" w:semiHidden="0" w:uiPriority="69" w:unhideWhenUsed="0"/>
+    <w:lsdException w:name="Dark List Accent 6" w:semiHidden="0" w:uiPriority="70" w:unhideWhenUsed="0"/>
+    <w:lsdException w:name="Colorful Shading Accent 6" w:semiHidden="0" w:uiPriority="71" w:unhideWhenUsed="0"/>
+    <w:lsdException w:name="Colorful List Accent 6" w:semiHidden="0" w:uiPriority="72" w:unhideWhenUsed="0"/>
+    <w:lsdException w:name="Colorful Grid Accent 6" w:semiHidden="0" w:uiPriority="73" w:unhideWhenUsed="0"/>
+    <w:lsdException w:name="Subtle Emphasis" w:semiHidden="0" w:uiPriority="19" w:unhideWhenUsed="0" w:qFormat="1"/>
+    <w:lsdException w:name="Intense Emphasis" w:semiHidden="0" w:uiPriority="21" w:unhideWhenUsed="0" w:qFormat="1"/>
+    <w:lsdException w:name="Subtle Reference" w:semiHidden="0" w:uiPriority="31" w:unhideWhenUsed="0" w:qFormat="1"/>
+    <w:lsdException w:name="Intense Reference" w:semiHidden="0" w:uiPriority="32" w:unhideWhenUsed="0" w:qFormat="1"/>
+    <w:lsdException w:name="Book Title" w:semiHidden="0" w:uiPriority="33" w:unhideWhenUsed="0" w:qFormat="1"/>
+    <w:lsdException w:name="Bibliography" w:uiPriority="37"/>
+    <w:lsdException w:name="TOC Heading" w:uiPriority="39" w:qFormat="1"/>
+  </w:latentStyles>
+  <w:style w:type="paragraph" w:default="1" w:styleId="Normal">
+    <w:name w:val="Normal"/>
+    <w:qFormat/>
+  </w:style>
+  <w:style w:type="character" w:default="1" w:styleId="Standardstycketeckensnitt">
+    <w:name w:val="Default Paragraph Font"/>
+    <w:uiPriority w:val="1"/>
+    <w:semiHidden/>
+    <w:unhideWhenUsed/>
+  </w:style>
+  <w:style w:type="table" w:default="1" w:styleId="Normaltabell">
+    <w:name w:val="Normal Table"/>
+    <w:uiPriority w:val="99"/>
+    <w:semiHidden/>
+    <w:unhideWhenUsed/>
+    <w:tblPr>
+      <w:tblInd w:w="0" w:type="dxa"/>
+      <w:tblCellMar>
+        <w:top w:w="0" w:type="dxa"/>
+        <w:left w:w="108" w:type="dxa"/>
+        <w:bottom w:w="0" w:type="dxa"/>
+        <w:right w:w="108" w:type="dxa"/>
+      </w:tblCellMar>
+    </w:tblPr>
+  </w:style>
+  <w:style w:type="numbering" w:default="1" w:styleId="Ingenlista">
+    <w:name w:val="No List"/>
+    <w:uiPriority w:val="99"/>
+    <w:semiHidden/>
+    <w:unhideWhenUsed/>
   </w:style>
 </w:styles>
 </file>

</xml_diff>